<commit_message>
Update: nuove date Open Days (31 Gennaio, Febbraio, Marzo 2026), orari ore 14, nuovo regolamento
</commit_message>
<xml_diff>
--- a/public/Montecchia_Friends_Regolamento.docx
+++ b/public/Montecchia_Friends_Regolamento.docx
@@ -105,7 +105,7 @@
           <w:noProof/>
         </w:rPr>
         <w:pict w14:anchorId="43F4F97A">
-          <v:rect id="_x0000_i1032" alt="" style="width:451.55pt;height:.05pt;mso-width-percent:0;mso-height-percent:0;mso-width-percent:0;mso-height-percent:0" o:hrpct="937" o:hralign="center" o:hrstd="t" o:hr="t" fillcolor="#a0a0a0" stroked="f"/>
+          <v:rect id="_x0000_i1032" alt="" style="width:423.1pt;height:.05pt;mso-width-percent:0;mso-height-percent:0;mso-width-percent:0;mso-height-percent:0" o:hrpct="878" o:hralign="center" o:hrstd="t" o:hr="t" fillcolor="#a0a0a0" stroked="f"/>
         </w:pict>
       </w:r>
     </w:p>
@@ -148,7 +148,7 @@
           <w:noProof/>
         </w:rPr>
         <w:pict w14:anchorId="1D579B1C">
-          <v:rect id="_x0000_i1031" alt="" style="width:451.55pt;height:.05pt;mso-width-percent:0;mso-height-percent:0;mso-width-percent:0;mso-height-percent:0" o:hrpct="937" o:hralign="center" o:hrstd="t" o:hr="t" fillcolor="#a0a0a0" stroked="f"/>
+          <v:rect id="_x0000_i1031" alt="" style="width:423.1pt;height:.05pt;mso-width-percent:0;mso-height-percent:0;mso-width-percent:0;mso-height-percent:0" o:hrpct="878" o:hralign="center" o:hrstd="t" o:hr="t" fillcolor="#a0a0a0" stroked="f"/>
         </w:pict>
       </w:r>
     </w:p>
@@ -227,7 +227,13 @@
         <w:t>nuovi soci</w:t>
       </w:r>
       <w:r>
-        <w:t xml:space="preserve"> che si iscrivono per la prima volta al Club e non sono stati tesserati FIG o soci di altri circoli negli ultimi tre anni.</w:t>
+        <w:t xml:space="preserve"> che si iscrivono per la prima volta al Club e non sono stati tesserati FIG o soci di altri circoli negli ultimi </w:t>
+      </w:r>
+      <w:r>
+        <w:t>due</w:t>
+      </w:r>
+      <w:r>
+        <w:t xml:space="preserve"> anni.</w:t>
       </w:r>
       <w:r>
         <w:br/>
@@ -239,7 +245,7 @@
           <w:noProof/>
         </w:rPr>
         <w:pict w14:anchorId="0F5F70C2">
-          <v:rect id="_x0000_i1030" alt="" style="width:451.55pt;height:.05pt;mso-width-percent:0;mso-height-percent:0;mso-width-percent:0;mso-height-percent:0" o:hrpct="937" o:hralign="center" o:hrstd="t" o:hr="t" fillcolor="#a0a0a0" stroked="f"/>
+          <v:rect id="_x0000_i1030" alt="" style="width:423.1pt;height:.05pt;mso-width-percent:0;mso-height-percent:0;mso-width-percent:0;mso-height-percent:0" o:hrpct="878" o:hralign="center" o:hrstd="t" o:hr="t" fillcolor="#a0a0a0" stroked="f"/>
         </w:pict>
       </w:r>
     </w:p>
@@ -564,7 +570,7 @@
           <w:noProof/>
         </w:rPr>
         <w:pict w14:anchorId="41E5CD13">
-          <v:rect id="_x0000_i1029" alt="" style="width:451.55pt;height:.05pt;mso-width-percent:0;mso-height-percent:0;mso-width-percent:0;mso-height-percent:0" o:hrpct="937" o:hralign="center" o:hrstd="t" o:hr="t" fillcolor="#a0a0a0" stroked="f"/>
+          <v:rect id="_x0000_i1029" alt="" style="width:423.1pt;height:.05pt;mso-width-percent:0;mso-height-percent:0;mso-width-percent:0;mso-height-percent:0" o:hrpct="878" o:hralign="center" o:hrstd="t" o:hr="t" fillcolor="#a0a0a0" stroked="f"/>
         </w:pict>
       </w:r>
     </w:p>
@@ -734,7 +740,7 @@
         </w:rPr>
         <w:lastRenderedPageBreak/>
         <w:pict w14:anchorId="00BC22FE">
-          <v:rect id="_x0000_i1028" alt="" style="width:451.55pt;height:.05pt;mso-width-percent:0;mso-height-percent:0;mso-width-percent:0;mso-height-percent:0" o:hrpct="937" o:hralign="center" o:hrstd="t" o:hr="t" fillcolor="#a0a0a0" stroked="f"/>
+          <v:rect id="_x0000_i1028" alt="" style="width:423.1pt;height:.05pt;mso-width-percent:0;mso-height-percent:0;mso-width-percent:0;mso-height-percent:0" o:hrpct="878" o:hralign="center" o:hrstd="t" o:hr="t" fillcolor="#a0a0a0" stroked="f"/>
         </w:pict>
       </w:r>
     </w:p>
@@ -822,7 +828,7 @@
           <w:noProof/>
         </w:rPr>
         <w:pict w14:anchorId="7239E6AD">
-          <v:rect id="_x0000_i1027" alt="" style="width:451.55pt;height:.05pt;mso-width-percent:0;mso-height-percent:0;mso-width-percent:0;mso-height-percent:0" o:hrpct="937" o:hralign="center" o:hrstd="t" o:hr="t" fillcolor="#a0a0a0" stroked="f"/>
+          <v:rect id="_x0000_i1027" alt="" style="width:423.1pt;height:.05pt;mso-width-percent:0;mso-height-percent:0;mso-width-percent:0;mso-height-percent:0" o:hrpct="878" o:hralign="center" o:hrstd="t" o:hr="t" fillcolor="#a0a0a0" stroked="f"/>
         </w:pict>
       </w:r>
     </w:p>
@@ -887,7 +893,7 @@
           <w:noProof/>
         </w:rPr>
         <w:pict w14:anchorId="69D15AD0">
-          <v:rect id="_x0000_i1026" alt="" style="width:451.55pt;height:.05pt;mso-width-percent:0;mso-height-percent:0;mso-width-percent:0;mso-height-percent:0" o:hrpct="937" o:hralign="center" o:hrstd="t" o:hr="t" fillcolor="#a0a0a0" stroked="f"/>
+          <v:rect id="_x0000_i1026" alt="" style="width:423.1pt;height:.05pt;mso-width-percent:0;mso-height-percent:0;mso-width-percent:0;mso-height-percent:0" o:hrpct="878" o:hralign="center" o:hrstd="t" o:hr="t" fillcolor="#a0a0a0" stroked="f"/>
         </w:pict>
       </w:r>
     </w:p>
@@ -1007,7 +1013,7 @@
           <w:noProof/>
         </w:rPr>
         <w:pict w14:anchorId="4EBE6948">
-          <v:rect id="_x0000_i1025" alt="" style="width:451.55pt;height:.05pt;mso-width-percent:0;mso-height-percent:0;mso-width-percent:0;mso-height-percent:0" o:hrpct="937" o:hralign="center" o:hrstd="t" o:hr="t" fillcolor="#a0a0a0" stroked="f"/>
+          <v:rect id="_x0000_i1025" alt="" style="width:423.1pt;height:.05pt;mso-width-percent:0;mso-height-percent:0;mso-width-percent:0;mso-height-percent:0" o:hrpct="878" o:hralign="center" o:hrstd="t" o:hr="t" fillcolor="#a0a0a0" stroked="f"/>
         </w:pict>
       </w:r>
     </w:p>
@@ -1056,13 +1062,25 @@
         <w:rPr>
           <w:b/>
         </w:rPr>
-        <w:t>20</w:t>
-      </w:r>
-      <w:r>
-        <w:rPr>
-          <w:b/>
-        </w:rPr>
-        <w:t>° novembre 2025</w:t>
+        <w:t>1</w:t>
+      </w:r>
+      <w:r>
+        <w:rPr>
+          <w:b/>
+        </w:rPr>
+        <w:t xml:space="preserve">° </w:t>
+      </w:r>
+      <w:r>
+        <w:rPr>
+          <w:b/>
+        </w:rPr>
+        <w:t>dicembre</w:t>
+      </w:r>
+      <w:r>
+        <w:rPr>
+          <w:b/>
+        </w:rPr>
+        <w:t xml:space="preserve"> 2025</w:t>
       </w:r>
       <w:r>
         <w:t>, con validità annuale rinnovabile.</w:t>

</xml_diff>

<commit_message>
Aggiornato regolamento Montecchia & Friends
</commit_message>
<xml_diff>
--- a/public/Montecchia_Friends_Regolamento.docx
+++ b/public/Montecchia_Friends_Regolamento.docx
@@ -4,184 +4,274 @@
   <w:body>
     <w:p>
       <w:pPr>
-        <w:pStyle w:val="Titolo2"/>
-        <w:keepNext w:val="0"/>
-        <w:keepLines w:val="0"/>
-        <w:spacing w:after="80"/>
-        <w:rPr>
+        <w:spacing w:before="100" w:beforeAutospacing="1" w:after="100" w:afterAutospacing="1" w:line="240" w:lineRule="auto"/>
+        <w:outlineLvl w:val="1"/>
+        <w:rPr>
+          <w:rFonts w:ascii="Times New Roman" w:eastAsia="Times New Roman" w:hAnsi="Times New Roman" w:cs="Times New Roman"/>
           <w:b/>
-          <w:sz w:val="34"/>
-          <w:szCs w:val="34"/>
-        </w:rPr>
-      </w:pPr>
-      <w:bookmarkStart w:id="0" w:name="_7duiifb4f4u" w:colFirst="0" w:colLast="0"/>
-      <w:bookmarkEnd w:id="0"/>
-      <w:r>
-        <w:rPr>
+          <w:bCs/>
+          <w:sz w:val="36"/>
+          <w:szCs w:val="36"/>
+          <w:lang w:val="it-IT"/>
+        </w:rPr>
+      </w:pPr>
+      <w:r>
+        <w:rPr>
+          <w:rFonts w:ascii="Apple Color Emoji" w:eastAsia="Times New Roman" w:hAnsi="Apple Color Emoji" w:cs="Apple Color Emoji"/>
           <w:b/>
-          <w:sz w:val="34"/>
-          <w:szCs w:val="34"/>
-        </w:rPr>
-        <w:t>🏌️‍♂️ Programma “Montecchia Friends”</w:t>
-      </w:r>
-    </w:p>
-    <w:p>
-      <w:pPr>
-        <w:pStyle w:val="Titolo3"/>
-        <w:keepNext w:val="0"/>
-        <w:keepLines w:val="0"/>
-        <w:spacing w:before="280"/>
-        <w:rPr>
+          <w:bCs/>
+          <w:sz w:val="36"/>
+          <w:szCs w:val="36"/>
+          <w:lang w:val="it-IT"/>
+        </w:rPr>
+        <w:t>🏌️‍♂️</w:t>
+      </w:r>
+      <w:r>
+        <w:rPr>
+          <w:rFonts w:ascii="Times New Roman" w:eastAsia="Times New Roman" w:hAnsi="Times New Roman" w:cs="Times New Roman"/>
           <w:b/>
-          <w:color w:val="000000"/>
-          <w:sz w:val="26"/>
-          <w:szCs w:val="26"/>
-        </w:rPr>
-      </w:pPr>
-      <w:bookmarkStart w:id="1" w:name="_sp5yp8sidn06" w:colFirst="0" w:colLast="0"/>
-      <w:bookmarkEnd w:id="1"/>
-      <w:r>
-        <w:rPr>
+          <w:bCs/>
+          <w:sz w:val="36"/>
+          <w:szCs w:val="36"/>
+          <w:lang w:val="it-IT"/>
+        </w:rPr>
+        <w:t xml:space="preserve"> Programma “Montecchia Friends”</w:t>
+      </w:r>
+    </w:p>
+    <w:p>
+      <w:pPr>
+        <w:spacing w:before="100" w:beforeAutospacing="1" w:after="100" w:afterAutospacing="1" w:line="240" w:lineRule="auto"/>
+        <w:outlineLvl w:val="2"/>
+        <w:rPr>
+          <w:rFonts w:ascii="Times New Roman" w:eastAsia="Times New Roman" w:hAnsi="Times New Roman" w:cs="Times New Roman"/>
           <w:b/>
-          <w:color w:val="000000"/>
-          <w:sz w:val="26"/>
-          <w:szCs w:val="26"/>
+          <w:bCs/>
+          <w:sz w:val="27"/>
+          <w:szCs w:val="27"/>
+          <w:lang w:val="it-IT"/>
+        </w:rPr>
+      </w:pPr>
+      <w:r>
+        <w:rPr>
+          <w:rFonts w:ascii="Times New Roman" w:eastAsia="Times New Roman" w:hAnsi="Times New Roman" w:cs="Times New Roman"/>
+          <w:b/>
+          <w:bCs/>
+          <w:sz w:val="27"/>
+          <w:szCs w:val="27"/>
+          <w:lang w:val="it-IT"/>
         </w:rPr>
         <w:t xml:space="preserve">Regolamento </w:t>
       </w:r>
       <w:proofErr w:type="spellStart"/>
       <w:r>
         <w:rPr>
+          <w:rFonts w:ascii="Times New Roman" w:eastAsia="Times New Roman" w:hAnsi="Times New Roman" w:cs="Times New Roman"/>
           <w:b/>
-          <w:color w:val="000000"/>
-          <w:sz w:val="26"/>
-          <w:szCs w:val="26"/>
+          <w:bCs/>
+          <w:sz w:val="27"/>
+          <w:szCs w:val="27"/>
+          <w:lang w:val="it-IT"/>
         </w:rPr>
         <w:t>Referral</w:t>
       </w:r>
       <w:proofErr w:type="spellEnd"/>
       <w:r>
         <w:rPr>
+          <w:rFonts w:ascii="Times New Roman" w:eastAsia="Times New Roman" w:hAnsi="Times New Roman" w:cs="Times New Roman"/>
           <w:b/>
-          <w:color w:val="000000"/>
-          <w:sz w:val="26"/>
-          <w:szCs w:val="26"/>
+          <w:bCs/>
+          <w:sz w:val="27"/>
+          <w:szCs w:val="27"/>
+          <w:lang w:val="it-IT"/>
         </w:rPr>
         <w:t xml:space="preserve"> Soci 2025</w:t>
       </w:r>
     </w:p>
     <w:p>
       <w:pPr>
-        <w:spacing w:before="240" w:after="240"/>
-      </w:pPr>
-      <w:r>
-        <w:rPr>
+        <w:spacing w:before="100" w:beforeAutospacing="1" w:after="100" w:afterAutospacing="1" w:line="240" w:lineRule="auto"/>
+        <w:rPr>
+          <w:rFonts w:ascii="Times New Roman" w:eastAsia="Times New Roman" w:hAnsi="Times New Roman" w:cs="Times New Roman"/>
+          <w:sz w:val="24"/>
+          <w:szCs w:val="24"/>
+          <w:lang w:val="it-IT"/>
+        </w:rPr>
+      </w:pPr>
+      <w:r>
+        <w:rPr>
+          <w:rFonts w:ascii="Times New Roman" w:eastAsia="Times New Roman" w:hAnsi="Times New Roman" w:cs="Times New Roman"/>
           <w:b/>
+          <w:bCs/>
+          <w:sz w:val="24"/>
+          <w:szCs w:val="24"/>
+          <w:lang w:val="it-IT"/>
         </w:rPr>
         <w:t>Premessa</w:t>
       </w:r>
       <w:r>
         <w:rPr>
+          <w:rFonts w:ascii="Times New Roman" w:eastAsia="Times New Roman" w:hAnsi="Times New Roman" w:cs="Times New Roman"/>
+          <w:sz w:val="24"/>
+          <w:szCs w:val="24"/>
+          <w:lang w:val="it-IT"/>
+        </w:rPr>
+        <w:br/>
+        <w:t xml:space="preserve">Con l’obiettivo di promuovere la crescita del Club e diffondere la passione per il golf, Golf della Montecchia introduce il programma </w:t>
+      </w:r>
+      <w:r>
+        <w:rPr>
+          <w:rFonts w:ascii="Times New Roman" w:eastAsia="Times New Roman" w:hAnsi="Times New Roman" w:cs="Times New Roman"/>
           <w:b/>
-        </w:rPr>
-        <w:br/>
-      </w:r>
-      <w:r>
-        <w:t xml:space="preserve"> Con l’obiettivo di promuovere la crescita del Club e diffondere la passione per il golf, Golf della Montecchia introduce il programma </w:t>
-      </w:r>
-      <w:r>
-        <w:rPr>
-          <w:i/>
+          <w:bCs/>
+          <w:sz w:val="24"/>
+          <w:szCs w:val="24"/>
+          <w:lang w:val="it-IT"/>
         </w:rPr>
         <w:t>“Montecchia Friends”</w:t>
       </w:r>
       <w:r>
+        <w:rPr>
+          <w:rFonts w:ascii="Times New Roman" w:eastAsia="Times New Roman" w:hAnsi="Times New Roman" w:cs="Times New Roman"/>
+          <w:sz w:val="24"/>
+          <w:szCs w:val="24"/>
+          <w:lang w:val="it-IT"/>
+        </w:rPr>
         <w:t>, un’iniziativa che premia i soci che contribuiscono attivamente all’ingresso di nuovi membri nel Club.</w:t>
       </w:r>
     </w:p>
     <w:p>
-      <w:r>
-        <w:rPr>
+      <w:pPr>
+        <w:spacing w:line="240" w:lineRule="auto"/>
+        <w:rPr>
+          <w:rFonts w:ascii="Times New Roman" w:eastAsia="Times New Roman" w:hAnsi="Times New Roman" w:cs="Times New Roman"/>
+          <w:sz w:val="24"/>
+          <w:szCs w:val="24"/>
+          <w:lang w:val="it-IT"/>
+        </w:rPr>
+      </w:pPr>
+      <w:r>
+        <w:rPr>
+          <w:rFonts w:ascii="Times New Roman" w:eastAsia="Times New Roman" w:hAnsi="Times New Roman" w:cs="Times New Roman"/>
           <w:noProof/>
-        </w:rPr>
-        <w:pict w14:anchorId="43F4F97A">
-          <v:rect id="_x0000_i1032" alt="" style="width:423.1pt;height:.05pt;mso-width-percent:0;mso-height-percent:0;mso-width-percent:0;mso-height-percent:0" o:hrpct="878" o:hralign="center" o:hrstd="t" o:hr="t" fillcolor="#a0a0a0" stroked="f"/>
+          <w:sz w:val="24"/>
+          <w:szCs w:val="24"/>
+          <w:lang w:val="it-IT"/>
+        </w:rPr>
+        <w:pict w14:anchorId="1183B89D">
+          <v:rect id="_x0000_i1032" alt="" style="width:451.55pt;height:.05pt;mso-width-percent:0;mso-height-percent:0;mso-width-percent:0;mso-height-percent:0" o:hrpct="937" o:hralign="center" o:hrstd="t" o:hr="t" fillcolor="#a0a0a0" stroked="f"/>
         </w:pict>
       </w:r>
     </w:p>
     <w:p>
       <w:pPr>
-        <w:pStyle w:val="Titolo3"/>
-        <w:keepNext w:val="0"/>
-        <w:keepLines w:val="0"/>
-        <w:spacing w:before="280"/>
-        <w:rPr>
+        <w:spacing w:before="100" w:beforeAutospacing="1" w:after="100" w:afterAutospacing="1" w:line="240" w:lineRule="auto"/>
+        <w:outlineLvl w:val="2"/>
+        <w:rPr>
+          <w:rFonts w:ascii="Times New Roman" w:eastAsia="Times New Roman" w:hAnsi="Times New Roman" w:cs="Times New Roman"/>
           <w:b/>
-          <w:color w:val="000000"/>
-          <w:sz w:val="26"/>
-          <w:szCs w:val="26"/>
-        </w:rPr>
-      </w:pPr>
-      <w:bookmarkStart w:id="2" w:name="_rjs34g9w80we" w:colFirst="0" w:colLast="0"/>
-      <w:bookmarkEnd w:id="2"/>
-      <w:r>
-        <w:rPr>
+          <w:bCs/>
+          <w:sz w:val="27"/>
+          <w:szCs w:val="27"/>
+          <w:lang w:val="it-IT"/>
+        </w:rPr>
+      </w:pPr>
+      <w:r>
+        <w:rPr>
+          <w:rFonts w:ascii="Times New Roman" w:eastAsia="Times New Roman" w:hAnsi="Times New Roman" w:cs="Times New Roman"/>
           <w:b/>
-          <w:color w:val="000000"/>
-          <w:sz w:val="26"/>
-          <w:szCs w:val="26"/>
+          <w:bCs/>
+          <w:sz w:val="27"/>
+          <w:szCs w:val="27"/>
+          <w:lang w:val="it-IT"/>
         </w:rPr>
         <w:t>1. Finalità</w:t>
       </w:r>
     </w:p>
     <w:p>
       <w:pPr>
-        <w:spacing w:before="240" w:after="240"/>
-      </w:pPr>
-      <w:r>
+        <w:spacing w:before="100" w:beforeAutospacing="1" w:after="100" w:afterAutospacing="1" w:line="240" w:lineRule="auto"/>
+        <w:rPr>
+          <w:rFonts w:ascii="Times New Roman" w:eastAsia="Times New Roman" w:hAnsi="Times New Roman" w:cs="Times New Roman"/>
+          <w:sz w:val="24"/>
+          <w:szCs w:val="24"/>
+          <w:lang w:val="it-IT"/>
+        </w:rPr>
+      </w:pPr>
+      <w:r>
+        <w:rPr>
+          <w:rFonts w:ascii="Times New Roman" w:eastAsia="Times New Roman" w:hAnsi="Times New Roman" w:cs="Times New Roman"/>
+          <w:sz w:val="24"/>
+          <w:szCs w:val="24"/>
+          <w:lang w:val="it-IT"/>
+        </w:rPr>
         <w:t>Il programma mira a incentivare i soci a promuovere il golf e i valori del Club, favorendo l’ingresso di nuovi giocatori e rafforzando la comunità di Golf della Montecchia.</w:t>
       </w:r>
     </w:p>
     <w:p>
-      <w:r>
-        <w:rPr>
+      <w:pPr>
+        <w:spacing w:line="240" w:lineRule="auto"/>
+        <w:rPr>
+          <w:rFonts w:ascii="Times New Roman" w:eastAsia="Times New Roman" w:hAnsi="Times New Roman" w:cs="Times New Roman"/>
+          <w:sz w:val="24"/>
+          <w:szCs w:val="24"/>
+          <w:lang w:val="it-IT"/>
+        </w:rPr>
+      </w:pPr>
+      <w:r>
+        <w:rPr>
+          <w:rFonts w:ascii="Times New Roman" w:eastAsia="Times New Roman" w:hAnsi="Times New Roman" w:cs="Times New Roman"/>
           <w:noProof/>
-        </w:rPr>
-        <w:pict w14:anchorId="1D579B1C">
-          <v:rect id="_x0000_i1031" alt="" style="width:423.1pt;height:.05pt;mso-width-percent:0;mso-height-percent:0;mso-width-percent:0;mso-height-percent:0" o:hrpct="878" o:hralign="center" o:hrstd="t" o:hr="t" fillcolor="#a0a0a0" stroked="f"/>
+          <w:sz w:val="24"/>
+          <w:szCs w:val="24"/>
+          <w:lang w:val="it-IT"/>
+        </w:rPr>
+        <w:pict w14:anchorId="054E1357">
+          <v:rect id="_x0000_i1031" alt="" style="width:451.55pt;height:.05pt;mso-width-percent:0;mso-height-percent:0;mso-width-percent:0;mso-height-percent:0" o:hrpct="937" o:hralign="center" o:hrstd="t" o:hr="t" fillcolor="#a0a0a0" stroked="f"/>
         </w:pict>
       </w:r>
     </w:p>
     <w:p>
       <w:pPr>
-        <w:pStyle w:val="Titolo3"/>
-        <w:keepNext w:val="0"/>
-        <w:keepLines w:val="0"/>
-        <w:spacing w:before="280"/>
-        <w:rPr>
+        <w:spacing w:before="100" w:beforeAutospacing="1" w:after="100" w:afterAutospacing="1" w:line="240" w:lineRule="auto"/>
+        <w:outlineLvl w:val="2"/>
+        <w:rPr>
+          <w:rFonts w:ascii="Times New Roman" w:eastAsia="Times New Roman" w:hAnsi="Times New Roman" w:cs="Times New Roman"/>
           <w:b/>
-          <w:color w:val="000000"/>
-          <w:sz w:val="26"/>
-          <w:szCs w:val="26"/>
-        </w:rPr>
-      </w:pPr>
-      <w:bookmarkStart w:id="3" w:name="_w3oktvc1cuus" w:colFirst="0" w:colLast="0"/>
-      <w:bookmarkEnd w:id="3"/>
-      <w:r>
-        <w:rPr>
+          <w:bCs/>
+          <w:sz w:val="27"/>
+          <w:szCs w:val="27"/>
+          <w:lang w:val="it-IT"/>
+        </w:rPr>
+      </w:pPr>
+      <w:r>
+        <w:rPr>
+          <w:rFonts w:ascii="Times New Roman" w:eastAsia="Times New Roman" w:hAnsi="Times New Roman" w:cs="Times New Roman"/>
           <w:b/>
-          <w:color w:val="000000"/>
-          <w:sz w:val="26"/>
-          <w:szCs w:val="26"/>
+          <w:bCs/>
+          <w:sz w:val="27"/>
+          <w:szCs w:val="27"/>
+          <w:lang w:val="it-IT"/>
         </w:rPr>
         <w:t>2. Destinatari</w:t>
       </w:r>
     </w:p>
     <w:p>
       <w:pPr>
-        <w:spacing w:before="240" w:after="240"/>
-      </w:pPr>
-      <w:r>
+        <w:spacing w:before="100" w:beforeAutospacing="1" w:after="100" w:afterAutospacing="1" w:line="240" w:lineRule="auto"/>
+        <w:rPr>
+          <w:rFonts w:ascii="Times New Roman" w:eastAsia="Times New Roman" w:hAnsi="Times New Roman" w:cs="Times New Roman"/>
+          <w:sz w:val="24"/>
+          <w:szCs w:val="24"/>
+          <w:lang w:val="it-IT"/>
+        </w:rPr>
+      </w:pPr>
+      <w:r>
+        <w:rPr>
+          <w:rFonts w:ascii="Times New Roman" w:eastAsia="Times New Roman" w:hAnsi="Times New Roman" w:cs="Times New Roman"/>
+          <w:sz w:val="24"/>
+          <w:szCs w:val="24"/>
+          <w:lang w:val="it-IT"/>
+        </w:rPr>
         <w:t>Possono partecipare:</w:t>
       </w:r>
     </w:p>
@@ -189,904 +279,1136 @@
       <w:pPr>
         <w:numPr>
           <w:ilvl w:val="0"/>
-          <w:numId w:val="7"/>
+          <w:numId w:val="8"/>
         </w:numPr>
-        <w:spacing w:before="240"/>
-      </w:pPr>
-      <w:r>
-        <w:t xml:space="preserve">Tutti i </w:t>
-      </w:r>
-      <w:r>
-        <w:rPr>
-          <w:b/>
-        </w:rPr>
-        <w:t>soci attivi</w:t>
-      </w:r>
-      <w:r>
-        <w:t xml:space="preserve"> del Golf della Montecchia in regola con il pagamento della quota associativa.</w:t>
-      </w:r>
-      <w:r>
-        <w:br/>
+        <w:spacing w:before="100" w:beforeAutospacing="1" w:after="100" w:afterAutospacing="1" w:line="240" w:lineRule="auto"/>
+        <w:rPr>
+          <w:rFonts w:ascii="Times New Roman" w:eastAsia="Times New Roman" w:hAnsi="Times New Roman" w:cs="Times New Roman"/>
+          <w:sz w:val="24"/>
+          <w:szCs w:val="24"/>
+          <w:lang w:val="it-IT"/>
+        </w:rPr>
+      </w:pPr>
+      <w:r>
+        <w:rPr>
+          <w:rFonts w:ascii="Times New Roman" w:eastAsia="Times New Roman" w:hAnsi="Times New Roman" w:cs="Times New Roman"/>
+          <w:sz w:val="24"/>
+          <w:szCs w:val="24"/>
+          <w:lang w:val="it-IT"/>
+        </w:rPr>
+        <w:t>Tutti i soci attivi del Golf della Montecchia in regola con il pagamento della quota associativa.</w:t>
       </w:r>
     </w:p>
     <w:p>
       <w:pPr>
         <w:numPr>
           <w:ilvl w:val="0"/>
-          <w:numId w:val="7"/>
+          <w:numId w:val="8"/>
         </w:numPr>
-        <w:spacing w:after="240"/>
-      </w:pPr>
-      <w:r>
-        <w:t xml:space="preserve">I </w:t>
-      </w:r>
-      <w:r>
-        <w:rPr>
+        <w:spacing w:before="100" w:beforeAutospacing="1" w:after="100" w:afterAutospacing="1" w:line="240" w:lineRule="auto"/>
+        <w:rPr>
+          <w:rFonts w:ascii="Times New Roman" w:eastAsia="Times New Roman" w:hAnsi="Times New Roman" w:cs="Times New Roman"/>
+          <w:sz w:val="24"/>
+          <w:szCs w:val="24"/>
+          <w:lang w:val="it-IT"/>
+        </w:rPr>
+      </w:pPr>
+      <w:r>
+        <w:rPr>
+          <w:rFonts w:ascii="Times New Roman" w:eastAsia="Times New Roman" w:hAnsi="Times New Roman" w:cs="Times New Roman"/>
+          <w:sz w:val="24"/>
+          <w:szCs w:val="24"/>
+          <w:lang w:val="it-IT"/>
+        </w:rPr>
+        <w:t>I nuovi soci che si iscrivono per la prima volta al Club e non sono stati tesserati FIG o soci di altri circoli negli ultimi due anni.</w:t>
+      </w:r>
+    </w:p>
+    <w:p>
+      <w:pPr>
+        <w:spacing w:line="240" w:lineRule="auto"/>
+        <w:rPr>
+          <w:rFonts w:ascii="Times New Roman" w:eastAsia="Times New Roman" w:hAnsi="Times New Roman" w:cs="Times New Roman"/>
+          <w:sz w:val="24"/>
+          <w:szCs w:val="24"/>
+          <w:lang w:val="it-IT"/>
+        </w:rPr>
+      </w:pPr>
+      <w:r>
+        <w:rPr>
+          <w:rFonts w:ascii="Times New Roman" w:eastAsia="Times New Roman" w:hAnsi="Times New Roman" w:cs="Times New Roman"/>
+          <w:noProof/>
+          <w:sz w:val="24"/>
+          <w:szCs w:val="24"/>
+          <w:lang w:val="it-IT"/>
+        </w:rPr>
+        <w:pict w14:anchorId="1F489BD7">
+          <v:rect id="_x0000_i1030" alt="" style="width:451.55pt;height:.05pt;mso-width-percent:0;mso-height-percent:0;mso-width-percent:0;mso-height-percent:0" o:hrpct="937" o:hralign="center" o:hrstd="t" o:hr="t" fillcolor="#a0a0a0" stroked="f"/>
+        </w:pict>
+      </w:r>
+    </w:p>
+    <w:p>
+      <w:pPr>
+        <w:spacing w:before="100" w:beforeAutospacing="1" w:after="100" w:afterAutospacing="1" w:line="240" w:lineRule="auto"/>
+        <w:outlineLvl w:val="2"/>
+        <w:rPr>
+          <w:rFonts w:ascii="Times New Roman" w:eastAsia="Times New Roman" w:hAnsi="Times New Roman" w:cs="Times New Roman"/>
           <w:b/>
-        </w:rPr>
-        <w:t>nuovi soci</w:t>
-      </w:r>
-      <w:r>
-        <w:t xml:space="preserve"> che si iscrivono per la prima volta al Club e non sono stati tesserati FIG o soci di altri circoli negli ultimi </w:t>
-      </w:r>
-      <w:r>
-        <w:t>due</w:t>
-      </w:r>
-      <w:r>
-        <w:t xml:space="preserve"> anni.</w:t>
-      </w:r>
-      <w:r>
-        <w:br/>
-      </w:r>
-    </w:p>
-    <w:p>
-      <w:r>
-        <w:rPr>
-          <w:noProof/>
-        </w:rPr>
-        <w:pict w14:anchorId="0F5F70C2">
-          <v:rect id="_x0000_i1030" alt="" style="width:423.1pt;height:.05pt;mso-width-percent:0;mso-height-percent:0;mso-width-percent:0;mso-height-percent:0" o:hrpct="878" o:hralign="center" o:hrstd="t" o:hr="t" fillcolor="#a0a0a0" stroked="f"/>
-        </w:pict>
-      </w:r>
-    </w:p>
-    <w:p>
-      <w:pPr>
-        <w:pStyle w:val="Titolo3"/>
-        <w:keepNext w:val="0"/>
-        <w:keepLines w:val="0"/>
-        <w:spacing w:before="280"/>
-        <w:rPr>
+          <w:bCs/>
+          <w:sz w:val="27"/>
+          <w:szCs w:val="27"/>
+          <w:lang w:val="it-IT"/>
+        </w:rPr>
+      </w:pPr>
+      <w:r>
+        <w:rPr>
+          <w:rFonts w:ascii="Times New Roman" w:eastAsia="Times New Roman" w:hAnsi="Times New Roman" w:cs="Times New Roman"/>
           <w:b/>
-          <w:color w:val="000000"/>
-          <w:sz w:val="26"/>
-          <w:szCs w:val="26"/>
-        </w:rPr>
-      </w:pPr>
-      <w:bookmarkStart w:id="4" w:name="_ilg8krutkjgq" w:colFirst="0" w:colLast="0"/>
-      <w:bookmarkEnd w:id="4"/>
-      <w:r>
-        <w:rPr>
+          <w:bCs/>
+          <w:sz w:val="27"/>
+          <w:szCs w:val="27"/>
+          <w:lang w:val="it-IT"/>
+        </w:rPr>
+        <w:t>3. Meccanismo di funzionamento</w:t>
+      </w:r>
+    </w:p>
+    <w:p>
+      <w:pPr>
+        <w:spacing w:before="100" w:beforeAutospacing="1" w:after="100" w:afterAutospacing="1" w:line="240" w:lineRule="auto"/>
+        <w:rPr>
+          <w:rFonts w:ascii="Times New Roman" w:eastAsia="Times New Roman" w:hAnsi="Times New Roman" w:cs="Times New Roman"/>
+          <w:sz w:val="24"/>
+          <w:szCs w:val="24"/>
+          <w:lang w:val="it-IT"/>
+        </w:rPr>
+      </w:pPr>
+      <w:r>
+        <w:rPr>
+          <w:rFonts w:ascii="Times New Roman" w:eastAsia="Times New Roman" w:hAnsi="Times New Roman" w:cs="Times New Roman"/>
+          <w:sz w:val="24"/>
+          <w:szCs w:val="24"/>
+          <w:lang w:val="it-IT"/>
+        </w:rPr>
+        <w:t xml:space="preserve">Quando un socio presenta un nuovo iscritto, </w:t>
+      </w:r>
+      <w:r>
+        <w:rPr>
+          <w:rFonts w:ascii="Times New Roman" w:eastAsia="Times New Roman" w:hAnsi="Times New Roman" w:cs="Times New Roman"/>
           <w:b/>
-          <w:color w:val="000000"/>
-          <w:sz w:val="26"/>
-          <w:szCs w:val="26"/>
-        </w:rPr>
-        <w:t>3. Meccanismo di funzionamento</w:t>
-      </w:r>
-    </w:p>
-    <w:p>
-      <w:pPr>
-        <w:spacing w:before="240" w:after="240"/>
-      </w:pPr>
-      <w:r>
-        <w:t xml:space="preserve">Quando un </w:t>
-      </w:r>
-      <w:r>
-        <w:rPr>
+          <w:bCs/>
+          <w:sz w:val="24"/>
+          <w:szCs w:val="24"/>
+          <w:lang w:val="it-IT"/>
+        </w:rPr>
+        <w:t>solo il socio invitante beneficia di uno sconto del 10%</w:t>
+      </w:r>
+      <w:r>
+        <w:rPr>
+          <w:rFonts w:ascii="Times New Roman" w:eastAsia="Times New Roman" w:hAnsi="Times New Roman" w:cs="Times New Roman"/>
+          <w:sz w:val="24"/>
+          <w:szCs w:val="24"/>
+          <w:lang w:val="it-IT"/>
+        </w:rPr>
+        <w:t xml:space="preserve"> sulla propria quota annuale, </w:t>
+      </w:r>
+      <w:r>
+        <w:rPr>
+          <w:rFonts w:ascii="Times New Roman" w:eastAsia="Times New Roman" w:hAnsi="Times New Roman" w:cs="Times New Roman"/>
           <w:b/>
-        </w:rPr>
-        <w:t>socio presenta un nuovo iscritto</w:t>
-      </w:r>
-      <w:r>
-        <w:t xml:space="preserve">, </w:t>
-      </w:r>
-      <w:r>
-        <w:rPr>
-          <w:b/>
-        </w:rPr>
-        <w:t>entrambi beneficiano di uno sconto del 10%</w:t>
-      </w:r>
-      <w:r>
-        <w:t>, applicato secondo le seguenti modalità:</w:t>
+          <w:bCs/>
+          <w:sz w:val="24"/>
+          <w:szCs w:val="24"/>
+          <w:lang w:val="it-IT"/>
+        </w:rPr>
+        <w:t>calcolato in base alla quota del nuovo socio iscritto</w:t>
+      </w:r>
+      <w:r>
+        <w:rPr>
+          <w:rFonts w:ascii="Times New Roman" w:eastAsia="Times New Roman" w:hAnsi="Times New Roman" w:cs="Times New Roman"/>
+          <w:sz w:val="24"/>
+          <w:szCs w:val="24"/>
+          <w:lang w:val="it-IT"/>
+        </w:rPr>
+        <w:t>.</w:t>
+      </w:r>
+    </w:p>
+    <w:p>
+      <w:pPr>
+        <w:spacing w:before="100" w:beforeAutospacing="1" w:after="100" w:afterAutospacing="1" w:line="240" w:lineRule="auto"/>
+        <w:rPr>
+          <w:rFonts w:ascii="Times New Roman" w:eastAsia="Times New Roman" w:hAnsi="Times New Roman" w:cs="Times New Roman"/>
+          <w:sz w:val="24"/>
+          <w:szCs w:val="24"/>
+          <w:lang w:val="it-IT"/>
+        </w:rPr>
+      </w:pPr>
+      <w:r>
+        <w:rPr>
+          <w:rFonts w:ascii="Times New Roman" w:eastAsia="Times New Roman" w:hAnsi="Times New Roman" w:cs="Times New Roman"/>
+          <w:sz w:val="24"/>
+          <w:szCs w:val="24"/>
+          <w:lang w:val="it-IT"/>
+        </w:rPr>
+        <w:t>Esempi:</w:t>
       </w:r>
     </w:p>
     <w:p>
       <w:pPr>
         <w:numPr>
           <w:ilvl w:val="0"/>
-          <w:numId w:val="6"/>
+          <w:numId w:val="9"/>
         </w:numPr>
-        <w:spacing w:before="240"/>
-      </w:pPr>
-      <w:r>
-        <w:t xml:space="preserve">Lo sconto è calcolato </w:t>
-      </w:r>
-      <w:r>
-        <w:rPr>
-          <w:b/>
-        </w:rPr>
-        <w:t>sulla quota annuale di abbonamento del nuovo socio invitato</w:t>
-      </w:r>
-      <w:r>
-        <w:t>.</w:t>
-      </w:r>
-      <w:r>
-        <w:br/>
+        <w:spacing w:before="100" w:beforeAutospacing="1" w:after="100" w:afterAutospacing="1" w:line="240" w:lineRule="auto"/>
+        <w:rPr>
+          <w:rFonts w:ascii="Times New Roman" w:eastAsia="Times New Roman" w:hAnsi="Times New Roman" w:cs="Times New Roman"/>
+          <w:sz w:val="24"/>
+          <w:szCs w:val="24"/>
+          <w:lang w:val="it-IT"/>
+        </w:rPr>
+      </w:pPr>
+      <w:r>
+        <w:rPr>
+          <w:rFonts w:ascii="Times New Roman" w:eastAsia="Times New Roman" w:hAnsi="Times New Roman" w:cs="Times New Roman"/>
+          <w:sz w:val="24"/>
+          <w:szCs w:val="24"/>
+          <w:lang w:val="it-IT"/>
+        </w:rPr>
+        <w:t>Se il nuovo socio paga una quota di €2.000 → il socio invitante riceve €200 di sconto.</w:t>
       </w:r>
     </w:p>
     <w:p>
       <w:pPr>
         <w:numPr>
           <w:ilvl w:val="0"/>
-          <w:numId w:val="6"/>
+          <w:numId w:val="9"/>
         </w:numPr>
-      </w:pPr>
-      <w:r>
-        <w:rPr>
+        <w:spacing w:before="100" w:beforeAutospacing="1" w:after="100" w:afterAutospacing="1" w:line="240" w:lineRule="auto"/>
+        <w:rPr>
+          <w:rFonts w:ascii="Times New Roman" w:eastAsia="Times New Roman" w:hAnsi="Times New Roman" w:cs="Times New Roman"/>
+          <w:sz w:val="24"/>
+          <w:szCs w:val="24"/>
+          <w:lang w:val="it-IT"/>
+        </w:rPr>
+      </w:pPr>
+      <w:r>
+        <w:rPr>
+          <w:rFonts w:ascii="Times New Roman" w:eastAsia="Times New Roman" w:hAnsi="Times New Roman" w:cs="Times New Roman"/>
+          <w:sz w:val="24"/>
+          <w:szCs w:val="24"/>
+          <w:lang w:val="it-IT"/>
+        </w:rPr>
+        <w:t>Se il nuovo socio paga €1.000 → il socio invitante riceve €100 di sconto.</w:t>
+      </w:r>
+    </w:p>
+    <w:p>
+      <w:pPr>
+        <w:spacing w:before="100" w:beforeAutospacing="1" w:after="100" w:afterAutospacing="1" w:line="240" w:lineRule="auto"/>
+        <w:rPr>
+          <w:rFonts w:ascii="Times New Roman" w:eastAsia="Times New Roman" w:hAnsi="Times New Roman" w:cs="Times New Roman"/>
+          <w:sz w:val="24"/>
+          <w:szCs w:val="24"/>
+          <w:lang w:val="it-IT"/>
+        </w:rPr>
+      </w:pPr>
+      <w:r>
+        <w:rPr>
+          <w:rFonts w:ascii="Times New Roman" w:eastAsia="Times New Roman" w:hAnsi="Times New Roman" w:cs="Times New Roman"/>
+          <w:sz w:val="24"/>
+          <w:szCs w:val="24"/>
+          <w:lang w:val="it-IT"/>
+        </w:rPr>
+        <w:t xml:space="preserve">Lo sconto viene assegnato </w:t>
+      </w:r>
+      <w:r>
+        <w:rPr>
+          <w:rFonts w:ascii="Times New Roman" w:eastAsia="Times New Roman" w:hAnsi="Times New Roman" w:cs="Times New Roman"/>
           <w:b/>
-        </w:rPr>
-        <w:t>Entrambi</w:t>
-      </w:r>
-      <w:r>
-        <w:t xml:space="preserve"> (socio invitante e nuovo socio) ricevono </w:t>
-      </w:r>
-      <w:r>
-        <w:rPr>
+          <w:bCs/>
+          <w:sz w:val="24"/>
+          <w:szCs w:val="24"/>
+          <w:lang w:val="it-IT"/>
+        </w:rPr>
+        <w:t>solo dopo che il nuovo socio ha completato l’iscrizione annuale</w:t>
+      </w:r>
+      <w:r>
+        <w:rPr>
+          <w:rFonts w:ascii="Times New Roman" w:eastAsia="Times New Roman" w:hAnsi="Times New Roman" w:cs="Times New Roman"/>
+          <w:sz w:val="24"/>
+          <w:szCs w:val="24"/>
+          <w:lang w:val="it-IT"/>
+        </w:rPr>
+        <w:t xml:space="preserve"> ed è </w:t>
+      </w:r>
+      <w:r>
+        <w:rPr>
+          <w:rFonts w:ascii="Times New Roman" w:eastAsia="Times New Roman" w:hAnsi="Times New Roman" w:cs="Times New Roman"/>
           <w:b/>
-        </w:rPr>
-        <w:t>uno sconto pari al 10% della quota del nuovo socio</w:t>
-      </w:r>
-      <w:r>
+          <w:bCs/>
+          <w:sz w:val="24"/>
+          <w:szCs w:val="24"/>
+          <w:lang w:val="it-IT"/>
+        </w:rPr>
+        <w:t>valido per l’anno successivo</w:t>
+      </w:r>
+      <w:r>
+        <w:rPr>
+          <w:rFonts w:ascii="Times New Roman" w:eastAsia="Times New Roman" w:hAnsi="Times New Roman" w:cs="Times New Roman"/>
+          <w:sz w:val="24"/>
+          <w:szCs w:val="24"/>
+          <w:lang w:val="it-IT"/>
+        </w:rPr>
+        <w:t xml:space="preserve"> all’iscrizione del nuovo socio.</w:t>
+      </w:r>
+    </w:p>
+    <w:p>
+      <w:pPr>
+        <w:spacing w:before="100" w:beforeAutospacing="1" w:after="100" w:afterAutospacing="1" w:line="240" w:lineRule="auto"/>
+        <w:rPr>
+          <w:rFonts w:ascii="Times New Roman" w:eastAsia="Times New Roman" w:hAnsi="Times New Roman" w:cs="Times New Roman"/>
+          <w:sz w:val="24"/>
+          <w:szCs w:val="24"/>
+          <w:lang w:val="it-IT"/>
+        </w:rPr>
+      </w:pPr>
+      <w:r>
+        <w:rPr>
+          <w:rFonts w:ascii="Times New Roman" w:eastAsia="Times New Roman" w:hAnsi="Times New Roman" w:cs="Times New Roman"/>
+          <w:sz w:val="24"/>
+          <w:szCs w:val="24"/>
+          <w:lang w:val="it-IT"/>
+        </w:rPr>
+        <w:t xml:space="preserve">Lo sconto è </w:t>
+      </w:r>
+      <w:r>
+        <w:rPr>
+          <w:rFonts w:ascii="Times New Roman" w:eastAsia="Times New Roman" w:hAnsi="Times New Roman" w:cs="Times New Roman"/>
+          <w:b/>
+          <w:bCs/>
+          <w:sz w:val="24"/>
+          <w:szCs w:val="24"/>
+          <w:lang w:val="it-IT"/>
+        </w:rPr>
+        <w:t>cumulabile fino a un massimo del 100% della quota annuale del socio invitante</w:t>
+      </w:r>
+      <w:r>
+        <w:rPr>
+          <w:rFonts w:ascii="Times New Roman" w:eastAsia="Times New Roman" w:hAnsi="Times New Roman" w:cs="Times New Roman"/>
+          <w:sz w:val="24"/>
+          <w:szCs w:val="24"/>
+          <w:lang w:val="it-IT"/>
+        </w:rPr>
         <w:t>.</w:t>
       </w:r>
       <w:r>
+        <w:rPr>
+          <w:rFonts w:ascii="Times New Roman" w:eastAsia="Times New Roman" w:hAnsi="Times New Roman" w:cs="Times New Roman"/>
+          <w:sz w:val="24"/>
+          <w:szCs w:val="24"/>
+          <w:lang w:val="it-IT"/>
+        </w:rPr>
         <w:br/>
+        <w:t xml:space="preserve">Ogni nuovo socio può essere associato a </w:t>
+      </w:r>
+      <w:r>
+        <w:rPr>
+          <w:rFonts w:ascii="Times New Roman" w:eastAsia="Times New Roman" w:hAnsi="Times New Roman" w:cs="Times New Roman"/>
+          <w:b/>
+          <w:bCs/>
+          <w:sz w:val="24"/>
+          <w:szCs w:val="24"/>
+          <w:lang w:val="it-IT"/>
+        </w:rPr>
+        <w:t>un solo presentatore</w:t>
+      </w:r>
+      <w:r>
+        <w:rPr>
+          <w:rFonts w:ascii="Times New Roman" w:eastAsia="Times New Roman" w:hAnsi="Times New Roman" w:cs="Times New Roman"/>
+          <w:sz w:val="24"/>
+          <w:szCs w:val="24"/>
+          <w:lang w:val="it-IT"/>
+        </w:rPr>
+        <w:t>, determinato secondo le modalità indicate al punto 4.</w:t>
+      </w:r>
+    </w:p>
+    <w:p>
+      <w:pPr>
+        <w:spacing w:line="240" w:lineRule="auto"/>
+        <w:rPr>
+          <w:rFonts w:ascii="Times New Roman" w:eastAsia="Times New Roman" w:hAnsi="Times New Roman" w:cs="Times New Roman"/>
+          <w:sz w:val="24"/>
+          <w:szCs w:val="24"/>
+          <w:lang w:val="it-IT"/>
+        </w:rPr>
+      </w:pPr>
+      <w:r>
+        <w:rPr>
+          <w:rFonts w:ascii="Times New Roman" w:eastAsia="Times New Roman" w:hAnsi="Times New Roman" w:cs="Times New Roman"/>
+          <w:noProof/>
+          <w:sz w:val="24"/>
+          <w:szCs w:val="24"/>
+          <w:lang w:val="it-IT"/>
+        </w:rPr>
+        <w:pict w14:anchorId="3F8F5987">
+          <v:rect id="_x0000_i1029" alt="" style="width:451.55pt;height:.05pt;mso-width-percent:0;mso-height-percent:0;mso-width-percent:0;mso-height-percent:0" o:hrpct="937" o:hralign="center" o:hrstd="t" o:hr="t" fillcolor="#a0a0a0" stroked="f"/>
+        </w:pict>
+      </w:r>
+    </w:p>
+    <w:p>
+      <w:pPr>
+        <w:spacing w:before="100" w:beforeAutospacing="1" w:after="100" w:afterAutospacing="1" w:line="240" w:lineRule="auto"/>
+        <w:outlineLvl w:val="2"/>
+        <w:rPr>
+          <w:rFonts w:ascii="Times New Roman" w:eastAsia="Times New Roman" w:hAnsi="Times New Roman" w:cs="Times New Roman"/>
+          <w:b/>
+          <w:bCs/>
+          <w:sz w:val="27"/>
+          <w:szCs w:val="27"/>
+          <w:lang w:val="it-IT"/>
+        </w:rPr>
+      </w:pPr>
+      <w:r>
+        <w:rPr>
+          <w:rFonts w:ascii="Times New Roman" w:eastAsia="Times New Roman" w:hAnsi="Times New Roman" w:cs="Times New Roman"/>
+          <w:b/>
+          <w:bCs/>
+          <w:sz w:val="27"/>
+          <w:szCs w:val="27"/>
+          <w:lang w:val="it-IT"/>
+        </w:rPr>
+        <w:lastRenderedPageBreak/>
+        <w:t xml:space="preserve">4. Assegnazione del </w:t>
+      </w:r>
+      <w:proofErr w:type="spellStart"/>
+      <w:r>
+        <w:rPr>
+          <w:rFonts w:ascii="Times New Roman" w:eastAsia="Times New Roman" w:hAnsi="Times New Roman" w:cs="Times New Roman"/>
+          <w:b/>
+          <w:bCs/>
+          <w:sz w:val="27"/>
+          <w:szCs w:val="27"/>
+          <w:lang w:val="it-IT"/>
+        </w:rPr>
+        <w:t>referral</w:t>
+      </w:r>
+      <w:proofErr w:type="spellEnd"/>
+    </w:p>
+    <w:p>
+      <w:pPr>
+        <w:spacing w:before="100" w:beforeAutospacing="1" w:after="100" w:afterAutospacing="1" w:line="240" w:lineRule="auto"/>
+        <w:rPr>
+          <w:rFonts w:ascii="Times New Roman" w:eastAsia="Times New Roman" w:hAnsi="Times New Roman" w:cs="Times New Roman"/>
+          <w:sz w:val="24"/>
+          <w:szCs w:val="24"/>
+          <w:lang w:val="it-IT"/>
+        </w:rPr>
+      </w:pPr>
+      <w:r>
+        <w:rPr>
+          <w:rFonts w:ascii="Times New Roman" w:eastAsia="Times New Roman" w:hAnsi="Times New Roman" w:cs="Times New Roman"/>
+          <w:sz w:val="24"/>
+          <w:szCs w:val="24"/>
+          <w:lang w:val="it-IT"/>
+        </w:rPr>
+        <w:t>Per garantire correttezza e trasparenza:</w:t>
       </w:r>
     </w:p>
     <w:p>
       <w:pPr>
         <w:numPr>
           <w:ilvl w:val="0"/>
-          <w:numId w:val="6"/>
+          <w:numId w:val="10"/>
         </w:numPr>
-        <w:spacing w:after="240"/>
-      </w:pPr>
-      <w:r>
-        <w:t xml:space="preserve">Tuttavia, </w:t>
-      </w:r>
-      <w:r>
-        <w:rPr>
-          <w:b/>
-        </w:rPr>
-        <w:t>nel caso in cui la quota annuale del socio invitante sia inferiore</w:t>
-      </w:r>
-      <w:r>
-        <w:t xml:space="preserve"> a quella del nuovo socio, lo sconto per l’invitante verrà calcolato </w:t>
-      </w:r>
-      <w:r>
-        <w:rPr>
-          <w:b/>
-        </w:rPr>
-        <w:t>sulla propria quota</w:t>
-      </w:r>
-      <w:r>
-        <w:t xml:space="preserve">, mentre il nuovo socio continuerà a ricevere </w:t>
-      </w:r>
-      <w:r>
-        <w:rPr>
-          <w:b/>
-        </w:rPr>
-        <w:t>il 10% della propria quota</w:t>
-      </w:r>
-      <w:r>
-        <w:t>.</w:t>
-      </w:r>
-      <w:r>
-        <w:br/>
-      </w:r>
-    </w:p>
-    <w:p>
-      <w:pPr>
-        <w:spacing w:before="240" w:after="240"/>
-      </w:pPr>
-      <w:r>
-        <w:lastRenderedPageBreak/>
-        <w:t>Esempi:</w:t>
+        <w:spacing w:before="100" w:beforeAutospacing="1" w:after="100" w:afterAutospacing="1" w:line="240" w:lineRule="auto"/>
+        <w:rPr>
+          <w:rFonts w:ascii="Times New Roman" w:eastAsia="Times New Roman" w:hAnsi="Times New Roman" w:cs="Times New Roman"/>
+          <w:sz w:val="24"/>
+          <w:szCs w:val="24"/>
+          <w:lang w:val="it-IT"/>
+        </w:rPr>
+      </w:pPr>
+      <w:r>
+        <w:rPr>
+          <w:rFonts w:ascii="Times New Roman" w:eastAsia="Times New Roman" w:hAnsi="Times New Roman" w:cs="Times New Roman"/>
+          <w:sz w:val="24"/>
+          <w:szCs w:val="24"/>
+          <w:lang w:val="it-IT"/>
+        </w:rPr>
+        <w:t xml:space="preserve">Il </w:t>
+      </w:r>
+      <w:proofErr w:type="spellStart"/>
+      <w:r>
+        <w:rPr>
+          <w:rFonts w:ascii="Times New Roman" w:eastAsia="Times New Roman" w:hAnsi="Times New Roman" w:cs="Times New Roman"/>
+          <w:sz w:val="24"/>
+          <w:szCs w:val="24"/>
+          <w:lang w:val="it-IT"/>
+        </w:rPr>
+        <w:t>referral</w:t>
+      </w:r>
+      <w:proofErr w:type="spellEnd"/>
+      <w:r>
+        <w:rPr>
+          <w:rFonts w:ascii="Times New Roman" w:eastAsia="Times New Roman" w:hAnsi="Times New Roman" w:cs="Times New Roman"/>
+          <w:sz w:val="24"/>
+          <w:szCs w:val="24"/>
+          <w:lang w:val="it-IT"/>
+        </w:rPr>
+        <w:t xml:space="preserve"> viene riconosciuto solo se registrato al momento della prima presentazione in segreteria del potenziale nuovo socio.</w:t>
+      </w:r>
+    </w:p>
+    <w:p>
+      <w:pPr>
+        <w:numPr>
+          <w:ilvl w:val="1"/>
+          <w:numId w:val="10"/>
+        </w:numPr>
+        <w:spacing w:before="100" w:beforeAutospacing="1" w:after="100" w:afterAutospacing="1" w:line="240" w:lineRule="auto"/>
+        <w:rPr>
+          <w:rFonts w:ascii="Times New Roman" w:eastAsia="Times New Roman" w:hAnsi="Times New Roman" w:cs="Times New Roman"/>
+          <w:sz w:val="24"/>
+          <w:szCs w:val="24"/>
+          <w:lang w:val="it-IT"/>
+        </w:rPr>
+      </w:pPr>
+      <w:r>
+        <w:rPr>
+          <w:rFonts w:ascii="Times New Roman" w:eastAsia="Times New Roman" w:hAnsi="Times New Roman" w:cs="Times New Roman"/>
+          <w:sz w:val="24"/>
+          <w:szCs w:val="24"/>
+          <w:lang w:val="it-IT"/>
+        </w:rPr>
+        <w:t>La segreteria compilerà un’apposita scheda con il nome dell’invitato, del socio presentatore e la data della segnalazione.</w:t>
       </w:r>
     </w:p>
     <w:p>
       <w:pPr>
         <w:numPr>
           <w:ilvl w:val="0"/>
-          <w:numId w:val="4"/>
+          <w:numId w:val="10"/>
         </w:numPr>
-        <w:spacing w:before="240"/>
-      </w:pPr>
-      <w:r>
-        <w:rPr>
-          <w:rFonts w:ascii="Arial Unicode MS" w:eastAsia="Arial Unicode MS" w:hAnsi="Arial Unicode MS" w:cs="Arial Unicode MS"/>
-        </w:rPr>
-        <w:t>Se il nuovo socio paga una quota da €2.000 e l’invitante ha una quota da €2.000 → entrambi ricevono €</w:t>
-      </w:r>
-      <w:r>
-        <w:rPr>
-          <w:rFonts w:ascii="Arial Unicode MS" w:eastAsia="Arial Unicode MS" w:hAnsi="Arial Unicode MS" w:cs="Arial Unicode MS"/>
-        </w:rPr>
-        <w:t>2</w:t>
-      </w:r>
-      <w:r>
-        <w:rPr>
-          <w:rFonts w:ascii="Arial Unicode MS" w:eastAsia="Arial Unicode MS" w:hAnsi="Arial Unicode MS" w:cs="Arial Unicode MS"/>
-        </w:rPr>
-        <w:t>00 di sconto.</w:t>
-      </w:r>
-      <w:r>
-        <w:rPr>
-          <w:rFonts w:ascii="Arial Unicode MS" w:eastAsia="Arial Unicode MS" w:hAnsi="Arial Unicode MS" w:cs="Arial Unicode MS"/>
-        </w:rPr>
-        <w:br/>
+        <w:spacing w:before="100" w:beforeAutospacing="1" w:after="100" w:afterAutospacing="1" w:line="240" w:lineRule="auto"/>
+        <w:rPr>
+          <w:rFonts w:ascii="Times New Roman" w:eastAsia="Times New Roman" w:hAnsi="Times New Roman" w:cs="Times New Roman"/>
+          <w:sz w:val="24"/>
+          <w:szCs w:val="24"/>
+          <w:lang w:val="it-IT"/>
+        </w:rPr>
+      </w:pPr>
+      <w:r>
+        <w:rPr>
+          <w:rFonts w:ascii="Times New Roman" w:eastAsia="Times New Roman" w:hAnsi="Times New Roman" w:cs="Times New Roman"/>
+          <w:sz w:val="24"/>
+          <w:szCs w:val="24"/>
+          <w:lang w:val="it-IT"/>
+        </w:rPr>
+        <w:t xml:space="preserve">In alternativa, il </w:t>
+      </w:r>
+      <w:proofErr w:type="spellStart"/>
+      <w:r>
+        <w:rPr>
+          <w:rFonts w:ascii="Times New Roman" w:eastAsia="Times New Roman" w:hAnsi="Times New Roman" w:cs="Times New Roman"/>
+          <w:sz w:val="24"/>
+          <w:szCs w:val="24"/>
+          <w:lang w:val="it-IT"/>
+        </w:rPr>
+        <w:t>referral</w:t>
+      </w:r>
+      <w:proofErr w:type="spellEnd"/>
+      <w:r>
+        <w:rPr>
+          <w:rFonts w:ascii="Times New Roman" w:eastAsia="Times New Roman" w:hAnsi="Times New Roman" w:cs="Times New Roman"/>
+          <w:sz w:val="24"/>
+          <w:szCs w:val="24"/>
+          <w:lang w:val="it-IT"/>
+        </w:rPr>
+        <w:t xml:space="preserve"> può essere indicato nel modulo di iscrizione agli </w:t>
+      </w:r>
+      <w:r>
+        <w:rPr>
+          <w:rFonts w:ascii="Times New Roman" w:eastAsia="Times New Roman" w:hAnsi="Times New Roman" w:cs="Times New Roman"/>
+          <w:b/>
+          <w:bCs/>
+          <w:sz w:val="24"/>
+          <w:szCs w:val="24"/>
+          <w:lang w:val="it-IT"/>
+        </w:rPr>
+        <w:t>Open Day</w:t>
+      </w:r>
+      <w:r>
+        <w:rPr>
+          <w:rFonts w:ascii="Times New Roman" w:eastAsia="Times New Roman" w:hAnsi="Times New Roman" w:cs="Times New Roman"/>
+          <w:sz w:val="24"/>
+          <w:szCs w:val="24"/>
+          <w:lang w:val="it-IT"/>
+        </w:rPr>
+        <w:t xml:space="preserve"> o ad altri eventi promozionali, scrivendo chiaramente il nome del socio che ha invitato il partecipante.</w:t>
       </w:r>
     </w:p>
     <w:p>
       <w:pPr>
         <w:numPr>
           <w:ilvl w:val="0"/>
-          <w:numId w:val="4"/>
+          <w:numId w:val="10"/>
         </w:numPr>
-      </w:pPr>
-      <w:r>
-        <w:rPr>
-          <w:rFonts w:ascii="Arial Unicode MS" w:eastAsia="Arial Unicode MS" w:hAnsi="Arial Unicode MS" w:cs="Arial Unicode MS"/>
-        </w:rPr>
-        <w:t>Se il nuovo socio paga €2.000 e l’invitante ha una quota da €1.500 → il nuovo socio riceve €200 di sconto, l’invitante €150.</w:t>
-      </w:r>
-      <w:r>
-        <w:rPr>
-          <w:rFonts w:ascii="Arial Unicode MS" w:eastAsia="Arial Unicode MS" w:hAnsi="Arial Unicode MS" w:cs="Arial Unicode MS"/>
-        </w:rPr>
-        <w:br/>
+        <w:spacing w:before="100" w:beforeAutospacing="1" w:after="100" w:afterAutospacing="1" w:line="240" w:lineRule="auto"/>
+        <w:rPr>
+          <w:rFonts w:ascii="Times New Roman" w:eastAsia="Times New Roman" w:hAnsi="Times New Roman" w:cs="Times New Roman"/>
+          <w:sz w:val="24"/>
+          <w:szCs w:val="24"/>
+          <w:lang w:val="it-IT"/>
+        </w:rPr>
+      </w:pPr>
+      <w:r>
+        <w:rPr>
+          <w:rFonts w:ascii="Times New Roman" w:eastAsia="Times New Roman" w:hAnsi="Times New Roman" w:cs="Times New Roman"/>
+          <w:sz w:val="24"/>
+          <w:szCs w:val="24"/>
+          <w:lang w:val="it-IT"/>
+        </w:rPr>
+        <w:t xml:space="preserve">La segnalazione ha una validità di </w:t>
+      </w:r>
+      <w:r>
+        <w:rPr>
+          <w:rFonts w:ascii="Times New Roman" w:eastAsia="Times New Roman" w:hAnsi="Times New Roman" w:cs="Times New Roman"/>
+          <w:b/>
+          <w:bCs/>
+          <w:sz w:val="24"/>
+          <w:szCs w:val="24"/>
+          <w:lang w:val="it-IT"/>
+        </w:rPr>
+        <w:t>12 mesi</w:t>
+      </w:r>
+      <w:r>
+        <w:rPr>
+          <w:rFonts w:ascii="Times New Roman" w:eastAsia="Times New Roman" w:hAnsi="Times New Roman" w:cs="Times New Roman"/>
+          <w:sz w:val="24"/>
+          <w:szCs w:val="24"/>
+          <w:lang w:val="it-IT"/>
+        </w:rPr>
+        <w:t>: se il potenziale invitato si iscrive entro tale periodo, lo sconto viene riconosciuto al socio presentatore.</w:t>
       </w:r>
     </w:p>
     <w:p>
       <w:pPr>
         <w:numPr>
           <w:ilvl w:val="0"/>
-          <w:numId w:val="4"/>
+          <w:numId w:val="10"/>
         </w:numPr>
-        <w:spacing w:after="240"/>
-      </w:pPr>
-      <w:r>
-        <w:rPr>
-          <w:rFonts w:ascii="Arial Unicode MS" w:eastAsia="Arial Unicode MS" w:hAnsi="Arial Unicode MS" w:cs="Arial Unicode MS"/>
-        </w:rPr>
-        <w:t>Se il nuovo socio paga €1.000 e l’invitante €2.000 → entrambi ricevono €100 di sconto.</w:t>
-      </w:r>
-      <w:r>
-        <w:rPr>
-          <w:rFonts w:ascii="Arial Unicode MS" w:eastAsia="Arial Unicode MS" w:hAnsi="Arial Unicode MS" w:cs="Arial Unicode MS"/>
-        </w:rPr>
-        <w:br/>
-      </w:r>
-    </w:p>
-    <w:p>
-      <w:pPr>
-        <w:spacing w:before="240" w:after="240"/>
-      </w:pPr>
-      <w:r>
-        <w:t xml:space="preserve">Lo sconto viene </w:t>
-      </w:r>
-      <w:r>
-        <w:rPr>
+        <w:spacing w:before="100" w:beforeAutospacing="1" w:after="100" w:afterAutospacing="1" w:line="240" w:lineRule="auto"/>
+        <w:rPr>
+          <w:rFonts w:ascii="Times New Roman" w:eastAsia="Times New Roman" w:hAnsi="Times New Roman" w:cs="Times New Roman"/>
+          <w:sz w:val="24"/>
+          <w:szCs w:val="24"/>
+          <w:lang w:val="it-IT"/>
+        </w:rPr>
+      </w:pPr>
+      <w:r>
+        <w:rPr>
+          <w:rFonts w:ascii="Times New Roman" w:eastAsia="Times New Roman" w:hAnsi="Times New Roman" w:cs="Times New Roman"/>
+          <w:sz w:val="24"/>
+          <w:szCs w:val="24"/>
+          <w:lang w:val="it-IT"/>
+        </w:rPr>
+        <w:t>Segnalazioni o dichiarazioni successive all’iscrizione non verranno prese in considerazione.</w:t>
+      </w:r>
+    </w:p>
+    <w:p>
+      <w:pPr>
+        <w:spacing w:line="240" w:lineRule="auto"/>
+        <w:rPr>
+          <w:rFonts w:ascii="Times New Roman" w:eastAsia="Times New Roman" w:hAnsi="Times New Roman" w:cs="Times New Roman"/>
+          <w:sz w:val="24"/>
+          <w:szCs w:val="24"/>
+          <w:lang w:val="it-IT"/>
+        </w:rPr>
+      </w:pPr>
+      <w:r>
+        <w:rPr>
+          <w:rFonts w:ascii="Times New Roman" w:eastAsia="Times New Roman" w:hAnsi="Times New Roman" w:cs="Times New Roman"/>
+          <w:noProof/>
+          <w:sz w:val="24"/>
+          <w:szCs w:val="24"/>
+          <w:lang w:val="it-IT"/>
+        </w:rPr>
+        <w:pict w14:anchorId="796A6263">
+          <v:rect id="_x0000_i1028" alt="" style="width:451.55pt;height:.05pt;mso-width-percent:0;mso-height-percent:0;mso-width-percent:0;mso-height-percent:0" o:hrpct="937" o:hralign="center" o:hrstd="t" o:hr="t" fillcolor="#a0a0a0" stroked="f"/>
+        </w:pict>
+      </w:r>
+    </w:p>
+    <w:p>
+      <w:pPr>
+        <w:spacing w:before="100" w:beforeAutospacing="1" w:after="100" w:afterAutospacing="1" w:line="240" w:lineRule="auto"/>
+        <w:outlineLvl w:val="2"/>
+        <w:rPr>
+          <w:rFonts w:ascii="Times New Roman" w:eastAsia="Times New Roman" w:hAnsi="Times New Roman" w:cs="Times New Roman"/>
           <w:b/>
-        </w:rPr>
-        <w:t>assegnato solo dopo che l’invitato ha completato l’iscrizione annuale</w:t>
-      </w:r>
-      <w:r>
-        <w:t xml:space="preserve"> ed è valido per </w:t>
-      </w:r>
-      <w:r>
-        <w:rPr>
+          <w:bCs/>
+          <w:sz w:val="27"/>
+          <w:szCs w:val="27"/>
+          <w:lang w:val="it-IT"/>
+        </w:rPr>
+      </w:pPr>
+      <w:r>
+        <w:rPr>
+          <w:rFonts w:ascii="Times New Roman" w:eastAsia="Times New Roman" w:hAnsi="Times New Roman" w:cs="Times New Roman"/>
           <w:b/>
-        </w:rPr>
-        <w:t>l’anno di iscrizione del nuovo socio</w:t>
-      </w:r>
-      <w:r>
-        <w:t xml:space="preserve"> e per </w:t>
-      </w:r>
-      <w:r>
-        <w:rPr>
-          <w:b/>
-        </w:rPr>
-        <w:t>il rinnovo successivo del socio presentatore</w:t>
-      </w:r>
-      <w:r>
-        <w:t>.</w:t>
-      </w:r>
-      <w:r>
-        <w:br/>
-        <w:t xml:space="preserve"> Lo sconto per il socio presentatore è </w:t>
-      </w:r>
-      <w:r>
-        <w:rPr>
-          <w:b/>
-        </w:rPr>
-        <w:t>cumulabile</w:t>
-      </w:r>
-      <w:r>
-        <w:t xml:space="preserve"> fino a un massimo del </w:t>
-      </w:r>
-      <w:r>
-        <w:rPr>
-          <w:b/>
-        </w:rPr>
-        <w:t>100% della propria quota annuale</w:t>
-      </w:r>
-      <w:r>
-        <w:t>.</w:t>
-      </w:r>
-    </w:p>
-    <w:p>
-      <w:pPr>
-        <w:spacing w:before="240" w:after="240"/>
-      </w:pPr>
+          <w:bCs/>
+          <w:sz w:val="27"/>
+          <w:szCs w:val="27"/>
+          <w:lang w:val="it-IT"/>
+        </w:rPr>
+        <w:t>5. Condizioni di validità</w:t>
+      </w:r>
     </w:p>
     <w:p>
       <w:pPr>
         <w:numPr>
           <w:ilvl w:val="0"/>
-          <w:numId w:val="1"/>
+          <w:numId w:val="11"/>
         </w:numPr>
-        <w:spacing w:before="240" w:after="240"/>
-      </w:pPr>
-      <w:r>
-        <w:t xml:space="preserve">Ogni nuovo socio può essere associato </w:t>
-      </w:r>
-      <w:r>
-        <w:rPr>
-          <w:b/>
-        </w:rPr>
-        <w:t>a un solo presentatore</w:t>
-      </w:r>
-      <w:r>
-        <w:t>, determinato secondo le modalità indicate al punto 4.</w:t>
-      </w:r>
-      <w:r>
-        <w:br/>
-      </w:r>
-    </w:p>
-    <w:p>
-      <w:r>
-        <w:rPr>
-          <w:noProof/>
-        </w:rPr>
-        <w:pict w14:anchorId="41E5CD13">
-          <v:rect id="_x0000_i1029" alt="" style="width:423.1pt;height:.05pt;mso-width-percent:0;mso-height-percent:0;mso-width-percent:0;mso-height-percent:0" o:hrpct="878" o:hralign="center" o:hrstd="t" o:hr="t" fillcolor="#a0a0a0" stroked="f"/>
-        </w:pict>
-      </w:r>
-    </w:p>
-    <w:p>
-      <w:pPr>
-        <w:pStyle w:val="Titolo3"/>
-        <w:keepNext w:val="0"/>
-        <w:keepLines w:val="0"/>
-        <w:spacing w:before="280"/>
-        <w:rPr>
-          <w:b/>
-          <w:color w:val="000000"/>
-          <w:sz w:val="26"/>
-          <w:szCs w:val="26"/>
-        </w:rPr>
-      </w:pPr>
-      <w:bookmarkStart w:id="5" w:name="_ofuoyb8lpawe" w:colFirst="0" w:colLast="0"/>
-      <w:bookmarkEnd w:id="5"/>
-      <w:r>
-        <w:rPr>
-          <w:b/>
-          <w:color w:val="000000"/>
-          <w:sz w:val="26"/>
-          <w:szCs w:val="26"/>
-        </w:rPr>
-        <w:t xml:space="preserve">4. Assegnazione del </w:t>
-      </w:r>
-      <w:proofErr w:type="spellStart"/>
-      <w:r>
-        <w:rPr>
-          <w:b/>
-          <w:color w:val="000000"/>
-          <w:sz w:val="26"/>
-          <w:szCs w:val="26"/>
-        </w:rPr>
-        <w:t>referral</w:t>
-      </w:r>
-      <w:proofErr w:type="spellEnd"/>
-    </w:p>
-    <w:p>
-      <w:pPr>
-        <w:spacing w:before="240" w:after="240"/>
-      </w:pPr>
-      <w:r>
-        <w:t>Per garantire correttezza e trasparenza:</w:t>
+        <w:spacing w:before="100" w:beforeAutospacing="1" w:after="100" w:afterAutospacing="1" w:line="240" w:lineRule="auto"/>
+        <w:rPr>
+          <w:rFonts w:ascii="Times New Roman" w:eastAsia="Times New Roman" w:hAnsi="Times New Roman" w:cs="Times New Roman"/>
+          <w:sz w:val="24"/>
+          <w:szCs w:val="24"/>
+          <w:lang w:val="it-IT"/>
+        </w:rPr>
+      </w:pPr>
+      <w:r>
+        <w:rPr>
+          <w:rFonts w:ascii="Times New Roman" w:eastAsia="Times New Roman" w:hAnsi="Times New Roman" w:cs="Times New Roman"/>
+          <w:sz w:val="24"/>
+          <w:szCs w:val="24"/>
+          <w:lang w:val="it-IT"/>
+        </w:rPr>
+        <w:t>Il nuovo socio deve confermare, al momento dell’iscrizione, il nome del socio che lo ha invitato.</w:t>
       </w:r>
     </w:p>
     <w:p>
       <w:pPr>
         <w:numPr>
           <w:ilvl w:val="0"/>
-          <w:numId w:val="3"/>
+          <w:numId w:val="11"/>
         </w:numPr>
-        <w:spacing w:before="240"/>
-      </w:pPr>
-      <w:r>
-        <w:t xml:space="preserve">Il </w:t>
-      </w:r>
-      <w:proofErr w:type="spellStart"/>
-      <w:r>
-        <w:t>referral</w:t>
-      </w:r>
-      <w:proofErr w:type="spellEnd"/>
-      <w:r>
-        <w:t xml:space="preserve"> viene riconosciuto </w:t>
-      </w:r>
-      <w:r>
-        <w:rPr>
-          <w:b/>
-        </w:rPr>
-        <w:t>solo se registrato al momento della prima presentazione in segreteria</w:t>
-      </w:r>
-      <w:r>
-        <w:t xml:space="preserve"> del potenziale nuovo socio.</w:t>
-      </w:r>
-      <w:r>
-        <w:br/>
-      </w:r>
-    </w:p>
-    <w:p>
-      <w:pPr>
-        <w:numPr>
-          <w:ilvl w:val="1"/>
-          <w:numId w:val="3"/>
-        </w:numPr>
-      </w:pPr>
-      <w:r>
-        <w:t>La segreteria compilerà un’apposita scheda con il nome dell’invitato, del socio presentatore e la data della segnalazione.</w:t>
-      </w:r>
-      <w:r>
-        <w:br/>
+        <w:spacing w:before="100" w:beforeAutospacing="1" w:after="100" w:afterAutospacing="1" w:line="240" w:lineRule="auto"/>
+        <w:rPr>
+          <w:rFonts w:ascii="Times New Roman" w:eastAsia="Times New Roman" w:hAnsi="Times New Roman" w:cs="Times New Roman"/>
+          <w:sz w:val="24"/>
+          <w:szCs w:val="24"/>
+          <w:lang w:val="it-IT"/>
+        </w:rPr>
+      </w:pPr>
+      <w:r>
+        <w:rPr>
+          <w:rFonts w:ascii="Times New Roman" w:eastAsia="Times New Roman" w:hAnsi="Times New Roman" w:cs="Times New Roman"/>
+          <w:sz w:val="24"/>
+          <w:szCs w:val="24"/>
+          <w:lang w:val="it-IT"/>
+        </w:rPr>
+        <w:t>La segreteria verificherà l’idoneità di entrambe le parti prima di applicare lo sconto.</w:t>
       </w:r>
     </w:p>
     <w:p>
       <w:pPr>
         <w:numPr>
           <w:ilvl w:val="0"/>
-          <w:numId w:val="3"/>
+          <w:numId w:val="11"/>
         </w:numPr>
-      </w:pPr>
-      <w:r>
-        <w:t xml:space="preserve">In alternativa, il </w:t>
-      </w:r>
-      <w:proofErr w:type="spellStart"/>
-      <w:r>
-        <w:t>referral</w:t>
-      </w:r>
-      <w:proofErr w:type="spellEnd"/>
-      <w:r>
-        <w:t xml:space="preserve"> può essere indicato </w:t>
-      </w:r>
-      <w:r>
-        <w:rPr>
+        <w:spacing w:before="100" w:beforeAutospacing="1" w:after="100" w:afterAutospacing="1" w:line="240" w:lineRule="auto"/>
+        <w:rPr>
+          <w:rFonts w:ascii="Times New Roman" w:eastAsia="Times New Roman" w:hAnsi="Times New Roman" w:cs="Times New Roman"/>
+          <w:sz w:val="24"/>
+          <w:szCs w:val="24"/>
+          <w:lang w:val="it-IT"/>
+        </w:rPr>
+      </w:pPr>
+      <w:r>
+        <w:rPr>
+          <w:rFonts w:ascii="Times New Roman" w:eastAsia="Times New Roman" w:hAnsi="Times New Roman" w:cs="Times New Roman"/>
+          <w:sz w:val="24"/>
+          <w:szCs w:val="24"/>
+          <w:lang w:val="it-IT"/>
+        </w:rPr>
+        <w:t>In caso di più segnalazioni dello stesso nominativo, farà fede la prima registrazione effettuata in segreteria o durante un evento ufficiale.</w:t>
+      </w:r>
+    </w:p>
+    <w:p>
+      <w:pPr>
+        <w:spacing w:line="240" w:lineRule="auto"/>
+        <w:rPr>
+          <w:rFonts w:ascii="Times New Roman" w:eastAsia="Times New Roman" w:hAnsi="Times New Roman" w:cs="Times New Roman"/>
+          <w:sz w:val="24"/>
+          <w:szCs w:val="24"/>
+          <w:lang w:val="it-IT"/>
+        </w:rPr>
+      </w:pPr>
+      <w:r>
+        <w:rPr>
+          <w:rFonts w:ascii="Times New Roman" w:eastAsia="Times New Roman" w:hAnsi="Times New Roman" w:cs="Times New Roman"/>
+          <w:noProof/>
+          <w:sz w:val="24"/>
+          <w:szCs w:val="24"/>
+          <w:lang w:val="it-IT"/>
+        </w:rPr>
+        <w:pict w14:anchorId="014D61B6">
+          <v:rect id="_x0000_i1027" alt="" style="width:451.55pt;height:.05pt;mso-width-percent:0;mso-height-percent:0;mso-width-percent:0;mso-height-percent:0" o:hrpct="937" o:hralign="center" o:hrstd="t" o:hr="t" fillcolor="#a0a0a0" stroked="f"/>
+        </w:pict>
+      </w:r>
+    </w:p>
+    <w:p>
+      <w:pPr>
+        <w:spacing w:before="100" w:beforeAutospacing="1" w:after="100" w:afterAutospacing="1" w:line="240" w:lineRule="auto"/>
+        <w:outlineLvl w:val="2"/>
+        <w:rPr>
+          <w:rFonts w:ascii="Times New Roman" w:eastAsia="Times New Roman" w:hAnsi="Times New Roman" w:cs="Times New Roman"/>
           <w:b/>
-        </w:rPr>
-        <w:t>nel modulo di iscrizione agli Open Day o ad altri eventi promozionali</w:t>
-      </w:r>
-      <w:r>
-        <w:t>, scrivendo chiaramente il nome del socio che ha invitato il partecipante.</w:t>
-      </w:r>
-      <w:r>
+          <w:bCs/>
+          <w:sz w:val="27"/>
+          <w:szCs w:val="27"/>
+          <w:lang w:val="it-IT"/>
+        </w:rPr>
+      </w:pPr>
+      <w:r>
+        <w:rPr>
+          <w:rFonts w:ascii="Times New Roman" w:eastAsia="Times New Roman" w:hAnsi="Times New Roman" w:cs="Times New Roman"/>
+          <w:b/>
+          <w:bCs/>
+          <w:sz w:val="27"/>
+          <w:szCs w:val="27"/>
+          <w:lang w:val="it-IT"/>
+        </w:rPr>
+        <w:t>6. Open Day e attività promozionali</w:t>
+      </w:r>
+    </w:p>
+    <w:p>
+      <w:pPr>
+        <w:spacing w:before="100" w:beforeAutospacing="1" w:after="100" w:afterAutospacing="1" w:line="240" w:lineRule="auto"/>
+        <w:rPr>
+          <w:rFonts w:ascii="Times New Roman" w:eastAsia="Times New Roman" w:hAnsi="Times New Roman" w:cs="Times New Roman"/>
+          <w:sz w:val="24"/>
+          <w:szCs w:val="24"/>
+          <w:lang w:val="it-IT"/>
+        </w:rPr>
+      </w:pPr>
+      <w:r>
+        <w:rPr>
+          <w:rFonts w:ascii="Times New Roman" w:eastAsia="Times New Roman" w:hAnsi="Times New Roman" w:cs="Times New Roman"/>
+          <w:sz w:val="24"/>
+          <w:szCs w:val="24"/>
+          <w:lang w:val="it-IT"/>
+        </w:rPr>
+        <w:t xml:space="preserve">Il Club si impegna a organizzare regolarmente </w:t>
+      </w:r>
+      <w:r>
+        <w:rPr>
+          <w:rFonts w:ascii="Times New Roman" w:eastAsia="Times New Roman" w:hAnsi="Times New Roman" w:cs="Times New Roman"/>
+          <w:b/>
+          <w:bCs/>
+          <w:sz w:val="24"/>
+          <w:szCs w:val="24"/>
+          <w:lang w:val="it-IT"/>
+        </w:rPr>
+        <w:t>Open Day</w:t>
+      </w:r>
+      <w:r>
+        <w:rPr>
+          <w:rFonts w:ascii="Times New Roman" w:eastAsia="Times New Roman" w:hAnsi="Times New Roman" w:cs="Times New Roman"/>
+          <w:sz w:val="24"/>
+          <w:szCs w:val="24"/>
+          <w:lang w:val="it-IT"/>
+        </w:rPr>
+        <w:t xml:space="preserve"> e altre attività di avvicinamento al golf, durante le quali i soci potranno invitare amici e conoscenti.</w:t>
+      </w:r>
+      <w:r>
+        <w:rPr>
+          <w:rFonts w:ascii="Times New Roman" w:eastAsia="Times New Roman" w:hAnsi="Times New Roman" w:cs="Times New Roman"/>
+          <w:sz w:val="24"/>
+          <w:szCs w:val="24"/>
+          <w:lang w:val="it-IT"/>
+        </w:rPr>
         <w:br/>
+        <w:t xml:space="preserve">Durante tali eventi, sarà possibile indicare il socio presentatore nel modulo d’iscrizione, attivando automaticamente la partecipazione al programma </w:t>
+      </w:r>
+      <w:r>
+        <w:rPr>
+          <w:rFonts w:ascii="Times New Roman" w:eastAsia="Times New Roman" w:hAnsi="Times New Roman" w:cs="Times New Roman"/>
+          <w:b/>
+          <w:bCs/>
+          <w:sz w:val="24"/>
+          <w:szCs w:val="24"/>
+          <w:lang w:val="it-IT"/>
+        </w:rPr>
+        <w:t>Montecchia Friends</w:t>
+      </w:r>
+      <w:r>
+        <w:rPr>
+          <w:rFonts w:ascii="Times New Roman" w:eastAsia="Times New Roman" w:hAnsi="Times New Roman" w:cs="Times New Roman"/>
+          <w:sz w:val="24"/>
+          <w:szCs w:val="24"/>
+          <w:lang w:val="it-IT"/>
+        </w:rPr>
+        <w:t>.</w:t>
+      </w:r>
+    </w:p>
+    <w:p>
+      <w:pPr>
+        <w:spacing w:line="240" w:lineRule="auto"/>
+        <w:rPr>
+          <w:rFonts w:ascii="Times New Roman" w:eastAsia="Times New Roman" w:hAnsi="Times New Roman" w:cs="Times New Roman"/>
+          <w:sz w:val="24"/>
+          <w:szCs w:val="24"/>
+          <w:lang w:val="it-IT"/>
+        </w:rPr>
+      </w:pPr>
+      <w:r>
+        <w:rPr>
+          <w:rFonts w:ascii="Times New Roman" w:eastAsia="Times New Roman" w:hAnsi="Times New Roman" w:cs="Times New Roman"/>
+          <w:noProof/>
+          <w:sz w:val="24"/>
+          <w:szCs w:val="24"/>
+          <w:lang w:val="it-IT"/>
+        </w:rPr>
+        <w:pict w14:anchorId="10AA2C68">
+          <v:rect id="_x0000_i1026" alt="" style="width:451.55pt;height:.05pt;mso-width-percent:0;mso-height-percent:0;mso-width-percent:0;mso-height-percent:0" o:hrpct="937" o:hralign="center" o:hrstd="t" o:hr="t" fillcolor="#a0a0a0" stroked="f"/>
+        </w:pict>
+      </w:r>
+    </w:p>
+    <w:p>
+      <w:pPr>
+        <w:spacing w:before="100" w:beforeAutospacing="1" w:after="100" w:afterAutospacing="1" w:line="240" w:lineRule="auto"/>
+        <w:outlineLvl w:val="2"/>
+        <w:rPr>
+          <w:rFonts w:ascii="Times New Roman" w:eastAsia="Times New Roman" w:hAnsi="Times New Roman" w:cs="Times New Roman"/>
+          <w:b/>
+          <w:bCs/>
+          <w:sz w:val="27"/>
+          <w:szCs w:val="27"/>
+          <w:lang w:val="it-IT"/>
+        </w:rPr>
+      </w:pPr>
+      <w:r>
+        <w:rPr>
+          <w:rFonts w:ascii="Times New Roman" w:eastAsia="Times New Roman" w:hAnsi="Times New Roman" w:cs="Times New Roman"/>
+          <w:b/>
+          <w:bCs/>
+          <w:sz w:val="27"/>
+          <w:szCs w:val="27"/>
+          <w:lang w:val="it-IT"/>
+        </w:rPr>
+        <w:t>7. Limitazioni e note</w:t>
       </w:r>
     </w:p>
     <w:p>
       <w:pPr>
         <w:numPr>
           <w:ilvl w:val="0"/>
-          <w:numId w:val="3"/>
+          <w:numId w:val="12"/>
         </w:numPr>
-      </w:pPr>
-      <w:r>
-        <w:t xml:space="preserve">La segnalazione ha una </w:t>
-      </w:r>
-      <w:r>
-        <w:rPr>
-          <w:b/>
-        </w:rPr>
-        <w:t>validità di 12 mesi</w:t>
-      </w:r>
-      <w:r>
-        <w:t>: se il potenziale invitato si iscrive entro tale periodo, lo sconto viene riconosciuto a entrambe le parti.</w:t>
-      </w:r>
-      <w:r>
-        <w:br/>
+        <w:spacing w:before="100" w:beforeAutospacing="1" w:after="100" w:afterAutospacing="1" w:line="240" w:lineRule="auto"/>
+        <w:rPr>
+          <w:rFonts w:ascii="Times New Roman" w:eastAsia="Times New Roman" w:hAnsi="Times New Roman" w:cs="Times New Roman"/>
+          <w:sz w:val="24"/>
+          <w:szCs w:val="24"/>
+          <w:lang w:val="it-IT"/>
+        </w:rPr>
+      </w:pPr>
+      <w:r>
+        <w:rPr>
+          <w:rFonts w:ascii="Times New Roman" w:eastAsia="Times New Roman" w:hAnsi="Times New Roman" w:cs="Times New Roman"/>
+          <w:sz w:val="24"/>
+          <w:szCs w:val="24"/>
+          <w:lang w:val="it-IT"/>
+        </w:rPr>
+        <w:t>Gli sconti non sono convertibili in denaro o altre agevolazioni.</w:t>
       </w:r>
     </w:p>
     <w:p>
       <w:pPr>
         <w:numPr>
           <w:ilvl w:val="0"/>
-          <w:numId w:val="3"/>
+          <w:numId w:val="12"/>
         </w:numPr>
-        <w:spacing w:after="240"/>
-      </w:pPr>
-      <w:r>
-        <w:t>Segnalazioni o dichiarazioni successive all’iscrizione non verranno prese in considerazione.</w:t>
-      </w:r>
-      <w:r>
-        <w:br/>
-      </w:r>
-    </w:p>
-    <w:p>
-      <w:r>
-        <w:rPr>
-          <w:noProof/>
-        </w:rPr>
-        <w:lastRenderedPageBreak/>
-        <w:pict w14:anchorId="00BC22FE">
-          <v:rect id="_x0000_i1028" alt="" style="width:423.1pt;height:.05pt;mso-width-percent:0;mso-height-percent:0;mso-width-percent:0;mso-height-percent:0" o:hrpct="878" o:hralign="center" o:hrstd="t" o:hr="t" fillcolor="#a0a0a0" stroked="f"/>
-        </w:pict>
-      </w:r>
-    </w:p>
-    <w:p>
-      <w:pPr>
-        <w:pStyle w:val="Titolo3"/>
-        <w:keepNext w:val="0"/>
-        <w:keepLines w:val="0"/>
-        <w:spacing w:before="280"/>
-        <w:rPr>
-          <w:b/>
-          <w:color w:val="000000"/>
-          <w:sz w:val="26"/>
-          <w:szCs w:val="26"/>
-        </w:rPr>
-      </w:pPr>
-      <w:bookmarkStart w:id="6" w:name="_8zgvkk7d30wc" w:colFirst="0" w:colLast="0"/>
-      <w:bookmarkEnd w:id="6"/>
-      <w:r>
-        <w:rPr>
-          <w:b/>
-          <w:color w:val="000000"/>
-          <w:sz w:val="26"/>
-          <w:szCs w:val="26"/>
-        </w:rPr>
-        <w:t>5. Condizioni di validità</w:t>
+        <w:spacing w:before="100" w:beforeAutospacing="1" w:after="100" w:afterAutospacing="1" w:line="240" w:lineRule="auto"/>
+        <w:rPr>
+          <w:rFonts w:ascii="Times New Roman" w:eastAsia="Times New Roman" w:hAnsi="Times New Roman" w:cs="Times New Roman"/>
+          <w:sz w:val="24"/>
+          <w:szCs w:val="24"/>
+          <w:lang w:val="it-IT"/>
+        </w:rPr>
+      </w:pPr>
+      <w:r>
+        <w:rPr>
+          <w:rFonts w:ascii="Times New Roman" w:eastAsia="Times New Roman" w:hAnsi="Times New Roman" w:cs="Times New Roman"/>
+          <w:sz w:val="24"/>
+          <w:szCs w:val="24"/>
+          <w:lang w:val="it-IT"/>
+        </w:rPr>
+        <w:t>Il programma è valido esclusivamente per nuovi iscritti e non si applica ai cambi di categoria o rinnovi.</w:t>
       </w:r>
     </w:p>
     <w:p>
       <w:pPr>
         <w:numPr>
           <w:ilvl w:val="0"/>
-          <w:numId w:val="5"/>
+          <w:numId w:val="12"/>
         </w:numPr>
-        <w:spacing w:before="240"/>
-      </w:pPr>
-      <w:r>
-        <w:t>Il nuovo socio deve confermare, al momento dell’iscrizione, il nome del socio che lo ha invitato.</w:t>
-      </w:r>
-      <w:r>
-        <w:br/>
+        <w:spacing w:before="100" w:beforeAutospacing="1" w:after="100" w:afterAutospacing="1" w:line="240" w:lineRule="auto"/>
+        <w:rPr>
+          <w:rFonts w:ascii="Times New Roman" w:eastAsia="Times New Roman" w:hAnsi="Times New Roman" w:cs="Times New Roman"/>
+          <w:sz w:val="24"/>
+          <w:szCs w:val="24"/>
+          <w:lang w:val="it-IT"/>
+        </w:rPr>
+      </w:pPr>
+      <w:r>
+        <w:rPr>
+          <w:rFonts w:ascii="Times New Roman" w:eastAsia="Times New Roman" w:hAnsi="Times New Roman" w:cs="Times New Roman"/>
+          <w:sz w:val="24"/>
+          <w:szCs w:val="24"/>
+          <w:lang w:val="it-IT"/>
+        </w:rPr>
+        <w:t>Il Club si riserva la facoltà di modificare, sospendere o interrompere il programma in qualsiasi momento, dandone preventiva comunicazione ai soci.</w:t>
       </w:r>
     </w:p>
     <w:p>
       <w:pPr>
         <w:numPr>
           <w:ilvl w:val="0"/>
-          <w:numId w:val="5"/>
+          <w:numId w:val="12"/>
         </w:numPr>
-      </w:pPr>
-      <w:r>
-        <w:t>La segreteria verificherà l’idoneità di entrambe le parti prima di applicare lo sconto.</w:t>
-      </w:r>
-      <w:r>
-        <w:br/>
-      </w:r>
-    </w:p>
-    <w:p>
-      <w:pPr>
-        <w:numPr>
-          <w:ilvl w:val="0"/>
-          <w:numId w:val="5"/>
-        </w:numPr>
-        <w:spacing w:after="240"/>
-      </w:pPr>
-      <w:r>
-        <w:t xml:space="preserve">In caso di più segnalazioni dello stesso nominativo, farà fede </w:t>
-      </w:r>
-      <w:r>
-        <w:rPr>
+        <w:spacing w:before="100" w:beforeAutospacing="1" w:after="100" w:afterAutospacing="1" w:line="240" w:lineRule="auto"/>
+        <w:rPr>
+          <w:rFonts w:ascii="Times New Roman" w:eastAsia="Times New Roman" w:hAnsi="Times New Roman" w:cs="Times New Roman"/>
+          <w:sz w:val="24"/>
+          <w:szCs w:val="24"/>
+          <w:lang w:val="it-IT"/>
+        </w:rPr>
+      </w:pPr>
+      <w:r>
+        <w:rPr>
+          <w:rFonts w:ascii="Times New Roman" w:eastAsia="Times New Roman" w:hAnsi="Times New Roman" w:cs="Times New Roman"/>
+          <w:sz w:val="24"/>
+          <w:szCs w:val="24"/>
+          <w:lang w:val="it-IT"/>
+        </w:rPr>
+        <w:t>Le decisioni della Direzione del Club in merito all’applicazione del programma sono definitive e insindacabili.</w:t>
+      </w:r>
+    </w:p>
+    <w:p>
+      <w:pPr>
+        <w:spacing w:line="240" w:lineRule="auto"/>
+        <w:rPr>
+          <w:rFonts w:ascii="Times New Roman" w:eastAsia="Times New Roman" w:hAnsi="Times New Roman" w:cs="Times New Roman"/>
+          <w:sz w:val="24"/>
+          <w:szCs w:val="24"/>
+          <w:lang w:val="it-IT"/>
+        </w:rPr>
+      </w:pPr>
+      <w:r>
+        <w:rPr>
+          <w:rFonts w:ascii="Times New Roman" w:eastAsia="Times New Roman" w:hAnsi="Times New Roman" w:cs="Times New Roman"/>
+          <w:noProof/>
+          <w:sz w:val="24"/>
+          <w:szCs w:val="24"/>
+          <w:lang w:val="it-IT"/>
+        </w:rPr>
+        <w:pict w14:anchorId="6B76487A">
+          <v:rect id="_x0000_i1025" alt="" style="width:451.55pt;height:.05pt;mso-width-percent:0;mso-height-percent:0;mso-width-percent:0;mso-height-percent:0" o:hrpct="937" o:hralign="center" o:hrstd="t" o:hr="t" fillcolor="#a0a0a0" stroked="f"/>
+        </w:pict>
+      </w:r>
+    </w:p>
+    <w:p>
+      <w:pPr>
+        <w:spacing w:before="100" w:beforeAutospacing="1" w:after="100" w:afterAutospacing="1" w:line="240" w:lineRule="auto"/>
+        <w:outlineLvl w:val="2"/>
+        <w:rPr>
+          <w:rFonts w:ascii="Times New Roman" w:eastAsia="Times New Roman" w:hAnsi="Times New Roman" w:cs="Times New Roman"/>
           <w:b/>
-        </w:rPr>
-        <w:t>la prima registrazione</w:t>
-      </w:r>
-      <w:r>
-        <w:t xml:space="preserve"> effettuata in segreteria o durante un evento ufficiale.</w:t>
-      </w:r>
-      <w:r>
-        <w:br/>
-      </w:r>
-    </w:p>
-    <w:p>
-      <w:r>
-        <w:rPr>
-          <w:noProof/>
-        </w:rPr>
-        <w:pict w14:anchorId="7239E6AD">
-          <v:rect id="_x0000_i1027" alt="" style="width:423.1pt;height:.05pt;mso-width-percent:0;mso-height-percent:0;mso-width-percent:0;mso-height-percent:0" o:hrpct="878" o:hralign="center" o:hrstd="t" o:hr="t" fillcolor="#a0a0a0" stroked="f"/>
-        </w:pict>
-      </w:r>
-    </w:p>
-    <w:p>
-      <w:pPr>
-        <w:pStyle w:val="Titolo3"/>
-        <w:keepNext w:val="0"/>
-        <w:keepLines w:val="0"/>
-        <w:spacing w:before="280"/>
-        <w:rPr>
+          <w:bCs/>
+          <w:sz w:val="27"/>
+          <w:szCs w:val="27"/>
+          <w:lang w:val="it-IT"/>
+        </w:rPr>
+      </w:pPr>
+      <w:r>
+        <w:rPr>
+          <w:rFonts w:ascii="Times New Roman" w:eastAsia="Times New Roman" w:hAnsi="Times New Roman" w:cs="Times New Roman"/>
           <w:b/>
-          <w:color w:val="000000"/>
-          <w:sz w:val="26"/>
-          <w:szCs w:val="26"/>
-        </w:rPr>
-      </w:pPr>
-      <w:bookmarkStart w:id="7" w:name="_9eiflwcaejm8" w:colFirst="0" w:colLast="0"/>
-      <w:bookmarkEnd w:id="7"/>
-      <w:r>
-        <w:rPr>
+          <w:bCs/>
+          <w:sz w:val="27"/>
+          <w:szCs w:val="27"/>
+          <w:lang w:val="it-IT"/>
+        </w:rPr>
+        <w:lastRenderedPageBreak/>
+        <w:t>8. Decorrenza</w:t>
+      </w:r>
+    </w:p>
+    <w:p>
+      <w:pPr>
+        <w:spacing w:before="100" w:beforeAutospacing="1" w:after="100" w:afterAutospacing="1" w:line="240" w:lineRule="auto"/>
+        <w:rPr>
+          <w:rFonts w:ascii="Times New Roman" w:eastAsia="Times New Roman" w:hAnsi="Times New Roman" w:cs="Times New Roman"/>
+          <w:sz w:val="24"/>
+          <w:szCs w:val="24"/>
+          <w:lang w:val="it-IT"/>
+        </w:rPr>
+      </w:pPr>
+      <w:r>
+        <w:rPr>
+          <w:rFonts w:ascii="Times New Roman" w:eastAsia="Times New Roman" w:hAnsi="Times New Roman" w:cs="Times New Roman"/>
+          <w:sz w:val="24"/>
+          <w:szCs w:val="24"/>
+          <w:lang w:val="it-IT"/>
+        </w:rPr>
+        <w:t xml:space="preserve">Il programma </w:t>
+      </w:r>
+      <w:r>
+        <w:rPr>
+          <w:rFonts w:ascii="Times New Roman" w:eastAsia="Times New Roman" w:hAnsi="Times New Roman" w:cs="Times New Roman"/>
           <w:b/>
-          <w:color w:val="000000"/>
-          <w:sz w:val="26"/>
-          <w:szCs w:val="26"/>
-        </w:rPr>
-        <w:t>6. Open Day e attività promozionali</w:t>
-      </w:r>
-    </w:p>
-    <w:p>
-      <w:pPr>
-        <w:spacing w:before="240" w:after="240"/>
-      </w:pPr>
-      <w:r>
-        <w:t xml:space="preserve">Il Club si impegna a organizzare regolarmente </w:t>
-      </w:r>
-      <w:r>
-        <w:rPr>
+          <w:bCs/>
+          <w:sz w:val="24"/>
+          <w:szCs w:val="24"/>
+          <w:lang w:val="it-IT"/>
+        </w:rPr>
+        <w:t>Montecchia Friends</w:t>
+      </w:r>
+      <w:r>
+        <w:rPr>
+          <w:rFonts w:ascii="Times New Roman" w:eastAsia="Times New Roman" w:hAnsi="Times New Roman" w:cs="Times New Roman"/>
+          <w:sz w:val="24"/>
+          <w:szCs w:val="24"/>
+          <w:lang w:val="it-IT"/>
+        </w:rPr>
+        <w:t xml:space="preserve"> entra in vigore a partire dal </w:t>
+      </w:r>
+      <w:r>
+        <w:rPr>
+          <w:rFonts w:ascii="Times New Roman" w:eastAsia="Times New Roman" w:hAnsi="Times New Roman" w:cs="Times New Roman"/>
           <w:b/>
-        </w:rPr>
-        <w:t>Open Day</w:t>
-      </w:r>
-      <w:r>
-        <w:t xml:space="preserve"> e altre attività di avvicinamento al golf, durante le quali i soci potranno invitare amici e conoscenti.</w:t>
-      </w:r>
-      <w:r>
-        <w:br/>
-        <w:t xml:space="preserve"> Durante tali eventi, sarà possibile indicare il socio presentatore nel modulo d’iscrizione, attivando automaticamente la partecipazione al programma </w:t>
-      </w:r>
-      <w:r>
-        <w:rPr>
-          <w:i/>
-        </w:rPr>
-        <w:t>Montecchia Friends</w:t>
-      </w:r>
-      <w:r>
-        <w:t>.</w:t>
-      </w:r>
-    </w:p>
-    <w:p>
-      <w:r>
-        <w:rPr>
-          <w:noProof/>
-        </w:rPr>
-        <w:pict w14:anchorId="69D15AD0">
-          <v:rect id="_x0000_i1026" alt="" style="width:423.1pt;height:.05pt;mso-width-percent:0;mso-height-percent:0;mso-width-percent:0;mso-height-percent:0" o:hrpct="878" o:hralign="center" o:hrstd="t" o:hr="t" fillcolor="#a0a0a0" stroked="f"/>
-        </w:pict>
-      </w:r>
-    </w:p>
-    <w:p>
-      <w:pPr>
-        <w:pStyle w:val="Titolo3"/>
-        <w:keepNext w:val="0"/>
-        <w:keepLines w:val="0"/>
-        <w:spacing w:before="280"/>
-        <w:rPr>
-          <w:b/>
-          <w:color w:val="000000"/>
-          <w:sz w:val="26"/>
-          <w:szCs w:val="26"/>
-        </w:rPr>
-      </w:pPr>
-      <w:bookmarkStart w:id="8" w:name="_4dewwhkni4g1" w:colFirst="0" w:colLast="0"/>
-      <w:bookmarkEnd w:id="8"/>
-      <w:r>
-        <w:rPr>
-          <w:b/>
-          <w:color w:val="000000"/>
-          <w:sz w:val="26"/>
-          <w:szCs w:val="26"/>
-        </w:rPr>
-        <w:t>7. Limitazioni e note</w:t>
-      </w:r>
-    </w:p>
-    <w:p>
-      <w:pPr>
-        <w:numPr>
-          <w:ilvl w:val="0"/>
-          <w:numId w:val="2"/>
-        </w:numPr>
-        <w:spacing w:before="240"/>
-      </w:pPr>
-      <w:r>
-        <w:t>Gli sconti non sono convertibili in denaro o altre agevolazioni.</w:t>
-      </w:r>
-      <w:r>
-        <w:br/>
-      </w:r>
-    </w:p>
-    <w:p>
-      <w:pPr>
-        <w:numPr>
-          <w:ilvl w:val="0"/>
-          <w:numId w:val="2"/>
-        </w:numPr>
-      </w:pPr>
-      <w:r>
-        <w:t xml:space="preserve">Il programma è valido esclusivamente per </w:t>
-      </w:r>
-      <w:r>
-        <w:rPr>
-          <w:b/>
-        </w:rPr>
-        <w:t>nuovi iscritti</w:t>
-      </w:r>
-      <w:r>
-        <w:t xml:space="preserve"> e non si applica ai cambi di categoria o rinnovi.</w:t>
-      </w:r>
-      <w:r>
-        <w:br/>
-      </w:r>
-    </w:p>
-    <w:p>
-      <w:pPr>
-        <w:numPr>
-          <w:ilvl w:val="0"/>
-          <w:numId w:val="2"/>
-        </w:numPr>
-      </w:pPr>
-      <w:r>
-        <w:t>Il Club si riserva la facoltà di modificare, sospendere o interrompere il programma in qualsiasi momento, dandone preventiva comunicazione ai soci.</w:t>
-      </w:r>
-      <w:r>
-        <w:br/>
-      </w:r>
-    </w:p>
-    <w:p>
-      <w:pPr>
-        <w:numPr>
-          <w:ilvl w:val="0"/>
-          <w:numId w:val="2"/>
-        </w:numPr>
-        <w:spacing w:after="240"/>
-      </w:pPr>
-      <w:r>
-        <w:t xml:space="preserve">Le decisioni della </w:t>
-      </w:r>
-      <w:r>
-        <w:rPr>
-          <w:b/>
-        </w:rPr>
-        <w:t>Direzione del Club</w:t>
-      </w:r>
-      <w:r>
-        <w:t xml:space="preserve"> in merito all’applicazione del programma sono </w:t>
-      </w:r>
-      <w:r>
-        <w:rPr>
-          <w:b/>
-        </w:rPr>
-        <w:t>definitive e insindacabili</w:t>
-      </w:r>
-      <w:r>
-        <w:t>.</w:t>
-      </w:r>
-      <w:r>
-        <w:br/>
-      </w:r>
-    </w:p>
-    <w:p>
-      <w:r>
-        <w:rPr>
-          <w:noProof/>
-        </w:rPr>
-        <w:pict w14:anchorId="4EBE6948">
-          <v:rect id="_x0000_i1025" alt="" style="width:423.1pt;height:.05pt;mso-width-percent:0;mso-height-percent:0;mso-width-percent:0;mso-height-percent:0" o:hrpct="878" o:hralign="center" o:hrstd="t" o:hr="t" fillcolor="#a0a0a0" stroked="f"/>
-        </w:pict>
-      </w:r>
-    </w:p>
-    <w:p>
-      <w:pPr>
-        <w:pStyle w:val="Titolo3"/>
-        <w:keepNext w:val="0"/>
-        <w:keepLines w:val="0"/>
-        <w:spacing w:before="280"/>
-        <w:rPr>
-          <w:b/>
-          <w:color w:val="000000"/>
-          <w:sz w:val="26"/>
-          <w:szCs w:val="26"/>
-        </w:rPr>
-      </w:pPr>
-      <w:bookmarkStart w:id="9" w:name="_jygm1khpxc4k" w:colFirst="0" w:colLast="0"/>
-      <w:bookmarkEnd w:id="9"/>
-      <w:r>
-        <w:rPr>
-          <w:b/>
-          <w:color w:val="000000"/>
-          <w:sz w:val="26"/>
-          <w:szCs w:val="26"/>
-        </w:rPr>
-        <w:t>8. Decorrenza</w:t>
-      </w:r>
-    </w:p>
-    <w:p>
-      <w:pPr>
-        <w:spacing w:before="240" w:after="240"/>
-      </w:pPr>
-      <w:r>
-        <w:t xml:space="preserve">Il programma </w:t>
-      </w:r>
-      <w:r>
-        <w:rPr>
-          <w:i/>
-        </w:rPr>
-        <w:t>Montecchia Friends</w:t>
-      </w:r>
-      <w:r>
-        <w:t xml:space="preserve"> entra in vigore a partire dal </w:t>
-      </w:r>
-      <w:r>
-        <w:rPr>
-          <w:b/>
-        </w:rPr>
-        <w:t>1</w:t>
-      </w:r>
-      <w:r>
-        <w:rPr>
-          <w:b/>
-        </w:rPr>
-        <w:t xml:space="preserve">° </w:t>
-      </w:r>
-      <w:r>
-        <w:rPr>
-          <w:b/>
-        </w:rPr>
-        <w:t>dicembre</w:t>
-      </w:r>
-      <w:r>
-        <w:rPr>
-          <w:b/>
-        </w:rPr>
-        <w:t xml:space="preserve"> 2025</w:t>
-      </w:r>
-      <w:r>
+          <w:bCs/>
+          <w:sz w:val="24"/>
+          <w:szCs w:val="24"/>
+          <w:lang w:val="it-IT"/>
+        </w:rPr>
+        <w:t>1° dicembre 2025</w:t>
+      </w:r>
+      <w:r>
+        <w:rPr>
+          <w:rFonts w:ascii="Times New Roman" w:eastAsia="Times New Roman" w:hAnsi="Times New Roman" w:cs="Times New Roman"/>
+          <w:sz w:val="24"/>
+          <w:szCs w:val="24"/>
+          <w:lang w:val="it-IT"/>
+        </w:rPr>
         <w:t>, con validità annuale rinnovabile.</w:t>
       </w:r>
     </w:p>
-    <w:p/>
+    <w:p>
+      <w:pPr>
+        <w:rPr>
+          <w:lang w:val="it-IT"/>
+        </w:rPr>
+      </w:pPr>
+    </w:p>
     <w:sectPr>
       <w:pgSz w:w="11909" w:h="16834"/>
       <w:pgMar w:top="1417" w:right="1440" w:bottom="1440" w:left="1440" w:header="720" w:footer="720" w:gutter="0"/>
@@ -1213,6 +1535,155 @@
     </w:lvl>
   </w:abstractNum>
   <w:abstractNum w:abstractNumId="1" w15:restartNumberingAfterBreak="0">
+    <w:nsid w:val="07201377"/>
+    <w:multiLevelType w:val="multilevel"/>
+    <w:tmpl w:val="E072024C"/>
+    <w:lvl w:ilvl="0">
+      <w:start w:val="1"/>
+      <w:numFmt w:val="bullet"/>
+      <w:lvlText w:val=""/>
+      <w:lvlJc w:val="left"/>
+      <w:pPr>
+        <w:tabs>
+          <w:tab w:val="num" w:pos="720"/>
+        </w:tabs>
+        <w:ind w:left="720" w:hanging="360"/>
+      </w:pPr>
+      <w:rPr>
+        <w:rFonts w:ascii="Symbol" w:hAnsi="Symbol" w:hint="default"/>
+        <w:sz w:val="20"/>
+      </w:rPr>
+    </w:lvl>
+    <w:lvl w:ilvl="1" w:tentative="1">
+      <w:start w:val="1"/>
+      <w:numFmt w:val="bullet"/>
+      <w:lvlText w:val="o"/>
+      <w:lvlJc w:val="left"/>
+      <w:pPr>
+        <w:tabs>
+          <w:tab w:val="num" w:pos="1440"/>
+        </w:tabs>
+        <w:ind w:left="1440" w:hanging="360"/>
+      </w:pPr>
+      <w:rPr>
+        <w:rFonts w:ascii="Courier New" w:hAnsi="Courier New" w:hint="default"/>
+        <w:sz w:val="20"/>
+      </w:rPr>
+    </w:lvl>
+    <w:lvl w:ilvl="2" w:tentative="1">
+      <w:start w:val="1"/>
+      <w:numFmt w:val="bullet"/>
+      <w:lvlText w:val=""/>
+      <w:lvlJc w:val="left"/>
+      <w:pPr>
+        <w:tabs>
+          <w:tab w:val="num" w:pos="2160"/>
+        </w:tabs>
+        <w:ind w:left="2160" w:hanging="360"/>
+      </w:pPr>
+      <w:rPr>
+        <w:rFonts w:ascii="Wingdings" w:hAnsi="Wingdings" w:hint="default"/>
+        <w:sz w:val="20"/>
+      </w:rPr>
+    </w:lvl>
+    <w:lvl w:ilvl="3" w:tentative="1">
+      <w:start w:val="1"/>
+      <w:numFmt w:val="bullet"/>
+      <w:lvlText w:val=""/>
+      <w:lvlJc w:val="left"/>
+      <w:pPr>
+        <w:tabs>
+          <w:tab w:val="num" w:pos="2880"/>
+        </w:tabs>
+        <w:ind w:left="2880" w:hanging="360"/>
+      </w:pPr>
+      <w:rPr>
+        <w:rFonts w:ascii="Wingdings" w:hAnsi="Wingdings" w:hint="default"/>
+        <w:sz w:val="20"/>
+      </w:rPr>
+    </w:lvl>
+    <w:lvl w:ilvl="4" w:tentative="1">
+      <w:start w:val="1"/>
+      <w:numFmt w:val="bullet"/>
+      <w:lvlText w:val=""/>
+      <w:lvlJc w:val="left"/>
+      <w:pPr>
+        <w:tabs>
+          <w:tab w:val="num" w:pos="3600"/>
+        </w:tabs>
+        <w:ind w:left="3600" w:hanging="360"/>
+      </w:pPr>
+      <w:rPr>
+        <w:rFonts w:ascii="Wingdings" w:hAnsi="Wingdings" w:hint="default"/>
+        <w:sz w:val="20"/>
+      </w:rPr>
+    </w:lvl>
+    <w:lvl w:ilvl="5" w:tentative="1">
+      <w:start w:val="1"/>
+      <w:numFmt w:val="bullet"/>
+      <w:lvlText w:val=""/>
+      <w:lvlJc w:val="left"/>
+      <w:pPr>
+        <w:tabs>
+          <w:tab w:val="num" w:pos="4320"/>
+        </w:tabs>
+        <w:ind w:left="4320" w:hanging="360"/>
+      </w:pPr>
+      <w:rPr>
+        <w:rFonts w:ascii="Wingdings" w:hAnsi="Wingdings" w:hint="default"/>
+        <w:sz w:val="20"/>
+      </w:rPr>
+    </w:lvl>
+    <w:lvl w:ilvl="6" w:tentative="1">
+      <w:start w:val="1"/>
+      <w:numFmt w:val="bullet"/>
+      <w:lvlText w:val=""/>
+      <w:lvlJc w:val="left"/>
+      <w:pPr>
+        <w:tabs>
+          <w:tab w:val="num" w:pos="5040"/>
+        </w:tabs>
+        <w:ind w:left="5040" w:hanging="360"/>
+      </w:pPr>
+      <w:rPr>
+        <w:rFonts w:ascii="Wingdings" w:hAnsi="Wingdings" w:hint="default"/>
+        <w:sz w:val="20"/>
+      </w:rPr>
+    </w:lvl>
+    <w:lvl w:ilvl="7" w:tentative="1">
+      <w:start w:val="1"/>
+      <w:numFmt w:val="bullet"/>
+      <w:lvlText w:val=""/>
+      <w:lvlJc w:val="left"/>
+      <w:pPr>
+        <w:tabs>
+          <w:tab w:val="num" w:pos="5760"/>
+        </w:tabs>
+        <w:ind w:left="5760" w:hanging="360"/>
+      </w:pPr>
+      <w:rPr>
+        <w:rFonts w:ascii="Wingdings" w:hAnsi="Wingdings" w:hint="default"/>
+        <w:sz w:val="20"/>
+      </w:rPr>
+    </w:lvl>
+    <w:lvl w:ilvl="8" w:tentative="1">
+      <w:start w:val="1"/>
+      <w:numFmt w:val="bullet"/>
+      <w:lvlText w:val=""/>
+      <w:lvlJc w:val="left"/>
+      <w:pPr>
+        <w:tabs>
+          <w:tab w:val="num" w:pos="6480"/>
+        </w:tabs>
+        <w:ind w:left="6480" w:hanging="360"/>
+      </w:pPr>
+      <w:rPr>
+        <w:rFonts w:ascii="Wingdings" w:hAnsi="Wingdings" w:hint="default"/>
+        <w:sz w:val="20"/>
+      </w:rPr>
+    </w:lvl>
+  </w:abstractNum>
+  <w:abstractNum w:abstractNumId="2" w15:restartNumberingAfterBreak="0">
     <w:nsid w:val="1316674B"/>
     <w:multiLevelType w:val="multilevel"/>
     <w:tmpl w:val="02E43664"/>
@@ -1325,7 +1796,7 @@
       </w:rPr>
     </w:lvl>
   </w:abstractNum>
-  <w:abstractNum w:abstractNumId="2" w15:restartNumberingAfterBreak="0">
+  <w:abstractNum w:abstractNumId="3" w15:restartNumberingAfterBreak="0">
     <w:nsid w:val="25A616D0"/>
     <w:multiLevelType w:val="multilevel"/>
     <w:tmpl w:val="AB2ADA60"/>
@@ -1438,7 +1909,7 @@
       </w:rPr>
     </w:lvl>
   </w:abstractNum>
-  <w:abstractNum w:abstractNumId="3" w15:restartNumberingAfterBreak="0">
+  <w:abstractNum w:abstractNumId="4" w15:restartNumberingAfterBreak="0">
     <w:nsid w:val="40C633C4"/>
     <w:multiLevelType w:val="multilevel"/>
     <w:tmpl w:val="617C6370"/>
@@ -1551,7 +2022,7 @@
       </w:rPr>
     </w:lvl>
   </w:abstractNum>
-  <w:abstractNum w:abstractNumId="4" w15:restartNumberingAfterBreak="0">
+  <w:abstractNum w:abstractNumId="5" w15:restartNumberingAfterBreak="0">
     <w:nsid w:val="42DB0F4F"/>
     <w:multiLevelType w:val="multilevel"/>
     <w:tmpl w:val="F72294C4"/>
@@ -1664,7 +2135,305 @@
       </w:rPr>
     </w:lvl>
   </w:abstractNum>
-  <w:abstractNum w:abstractNumId="5" w15:restartNumberingAfterBreak="0">
+  <w:abstractNum w:abstractNumId="6" w15:restartNumberingAfterBreak="0">
+    <w:nsid w:val="46E74D53"/>
+    <w:multiLevelType w:val="multilevel"/>
+    <w:tmpl w:val="37B2F104"/>
+    <w:lvl w:ilvl="0">
+      <w:start w:val="1"/>
+      <w:numFmt w:val="bullet"/>
+      <w:lvlText w:val=""/>
+      <w:lvlJc w:val="left"/>
+      <w:pPr>
+        <w:tabs>
+          <w:tab w:val="num" w:pos="720"/>
+        </w:tabs>
+        <w:ind w:left="720" w:hanging="360"/>
+      </w:pPr>
+      <w:rPr>
+        <w:rFonts w:ascii="Symbol" w:hAnsi="Symbol" w:hint="default"/>
+        <w:sz w:val="20"/>
+      </w:rPr>
+    </w:lvl>
+    <w:lvl w:ilvl="1" w:tentative="1">
+      <w:start w:val="1"/>
+      <w:numFmt w:val="bullet"/>
+      <w:lvlText w:val="o"/>
+      <w:lvlJc w:val="left"/>
+      <w:pPr>
+        <w:tabs>
+          <w:tab w:val="num" w:pos="1440"/>
+        </w:tabs>
+        <w:ind w:left="1440" w:hanging="360"/>
+      </w:pPr>
+      <w:rPr>
+        <w:rFonts w:ascii="Courier New" w:hAnsi="Courier New" w:hint="default"/>
+        <w:sz w:val="20"/>
+      </w:rPr>
+    </w:lvl>
+    <w:lvl w:ilvl="2" w:tentative="1">
+      <w:start w:val="1"/>
+      <w:numFmt w:val="bullet"/>
+      <w:lvlText w:val=""/>
+      <w:lvlJc w:val="left"/>
+      <w:pPr>
+        <w:tabs>
+          <w:tab w:val="num" w:pos="2160"/>
+        </w:tabs>
+        <w:ind w:left="2160" w:hanging="360"/>
+      </w:pPr>
+      <w:rPr>
+        <w:rFonts w:ascii="Wingdings" w:hAnsi="Wingdings" w:hint="default"/>
+        <w:sz w:val="20"/>
+      </w:rPr>
+    </w:lvl>
+    <w:lvl w:ilvl="3" w:tentative="1">
+      <w:start w:val="1"/>
+      <w:numFmt w:val="bullet"/>
+      <w:lvlText w:val=""/>
+      <w:lvlJc w:val="left"/>
+      <w:pPr>
+        <w:tabs>
+          <w:tab w:val="num" w:pos="2880"/>
+        </w:tabs>
+        <w:ind w:left="2880" w:hanging="360"/>
+      </w:pPr>
+      <w:rPr>
+        <w:rFonts w:ascii="Wingdings" w:hAnsi="Wingdings" w:hint="default"/>
+        <w:sz w:val="20"/>
+      </w:rPr>
+    </w:lvl>
+    <w:lvl w:ilvl="4" w:tentative="1">
+      <w:start w:val="1"/>
+      <w:numFmt w:val="bullet"/>
+      <w:lvlText w:val=""/>
+      <w:lvlJc w:val="left"/>
+      <w:pPr>
+        <w:tabs>
+          <w:tab w:val="num" w:pos="3600"/>
+        </w:tabs>
+        <w:ind w:left="3600" w:hanging="360"/>
+      </w:pPr>
+      <w:rPr>
+        <w:rFonts w:ascii="Wingdings" w:hAnsi="Wingdings" w:hint="default"/>
+        <w:sz w:val="20"/>
+      </w:rPr>
+    </w:lvl>
+    <w:lvl w:ilvl="5" w:tentative="1">
+      <w:start w:val="1"/>
+      <w:numFmt w:val="bullet"/>
+      <w:lvlText w:val=""/>
+      <w:lvlJc w:val="left"/>
+      <w:pPr>
+        <w:tabs>
+          <w:tab w:val="num" w:pos="4320"/>
+        </w:tabs>
+        <w:ind w:left="4320" w:hanging="360"/>
+      </w:pPr>
+      <w:rPr>
+        <w:rFonts w:ascii="Wingdings" w:hAnsi="Wingdings" w:hint="default"/>
+        <w:sz w:val="20"/>
+      </w:rPr>
+    </w:lvl>
+    <w:lvl w:ilvl="6" w:tentative="1">
+      <w:start w:val="1"/>
+      <w:numFmt w:val="bullet"/>
+      <w:lvlText w:val=""/>
+      <w:lvlJc w:val="left"/>
+      <w:pPr>
+        <w:tabs>
+          <w:tab w:val="num" w:pos="5040"/>
+        </w:tabs>
+        <w:ind w:left="5040" w:hanging="360"/>
+      </w:pPr>
+      <w:rPr>
+        <w:rFonts w:ascii="Wingdings" w:hAnsi="Wingdings" w:hint="default"/>
+        <w:sz w:val="20"/>
+      </w:rPr>
+    </w:lvl>
+    <w:lvl w:ilvl="7" w:tentative="1">
+      <w:start w:val="1"/>
+      <w:numFmt w:val="bullet"/>
+      <w:lvlText w:val=""/>
+      <w:lvlJc w:val="left"/>
+      <w:pPr>
+        <w:tabs>
+          <w:tab w:val="num" w:pos="5760"/>
+        </w:tabs>
+        <w:ind w:left="5760" w:hanging="360"/>
+      </w:pPr>
+      <w:rPr>
+        <w:rFonts w:ascii="Wingdings" w:hAnsi="Wingdings" w:hint="default"/>
+        <w:sz w:val="20"/>
+      </w:rPr>
+    </w:lvl>
+    <w:lvl w:ilvl="8" w:tentative="1">
+      <w:start w:val="1"/>
+      <w:numFmt w:val="bullet"/>
+      <w:lvlText w:val=""/>
+      <w:lvlJc w:val="left"/>
+      <w:pPr>
+        <w:tabs>
+          <w:tab w:val="num" w:pos="6480"/>
+        </w:tabs>
+        <w:ind w:left="6480" w:hanging="360"/>
+      </w:pPr>
+      <w:rPr>
+        <w:rFonts w:ascii="Wingdings" w:hAnsi="Wingdings" w:hint="default"/>
+        <w:sz w:val="20"/>
+      </w:rPr>
+    </w:lvl>
+  </w:abstractNum>
+  <w:abstractNum w:abstractNumId="7" w15:restartNumberingAfterBreak="0">
+    <w:nsid w:val="51667A76"/>
+    <w:multiLevelType w:val="multilevel"/>
+    <w:tmpl w:val="A83EDCC2"/>
+    <w:lvl w:ilvl="0">
+      <w:start w:val="1"/>
+      <w:numFmt w:val="bullet"/>
+      <w:lvlText w:val=""/>
+      <w:lvlJc w:val="left"/>
+      <w:pPr>
+        <w:tabs>
+          <w:tab w:val="num" w:pos="720"/>
+        </w:tabs>
+        <w:ind w:left="720" w:hanging="360"/>
+      </w:pPr>
+      <w:rPr>
+        <w:rFonts w:ascii="Symbol" w:hAnsi="Symbol" w:hint="default"/>
+        <w:sz w:val="20"/>
+      </w:rPr>
+    </w:lvl>
+    <w:lvl w:ilvl="1" w:tentative="1">
+      <w:start w:val="1"/>
+      <w:numFmt w:val="bullet"/>
+      <w:lvlText w:val="o"/>
+      <w:lvlJc w:val="left"/>
+      <w:pPr>
+        <w:tabs>
+          <w:tab w:val="num" w:pos="1440"/>
+        </w:tabs>
+        <w:ind w:left="1440" w:hanging="360"/>
+      </w:pPr>
+      <w:rPr>
+        <w:rFonts w:ascii="Courier New" w:hAnsi="Courier New" w:hint="default"/>
+        <w:sz w:val="20"/>
+      </w:rPr>
+    </w:lvl>
+    <w:lvl w:ilvl="2" w:tentative="1">
+      <w:start w:val="1"/>
+      <w:numFmt w:val="bullet"/>
+      <w:lvlText w:val=""/>
+      <w:lvlJc w:val="left"/>
+      <w:pPr>
+        <w:tabs>
+          <w:tab w:val="num" w:pos="2160"/>
+        </w:tabs>
+        <w:ind w:left="2160" w:hanging="360"/>
+      </w:pPr>
+      <w:rPr>
+        <w:rFonts w:ascii="Wingdings" w:hAnsi="Wingdings" w:hint="default"/>
+        <w:sz w:val="20"/>
+      </w:rPr>
+    </w:lvl>
+    <w:lvl w:ilvl="3" w:tentative="1">
+      <w:start w:val="1"/>
+      <w:numFmt w:val="bullet"/>
+      <w:lvlText w:val=""/>
+      <w:lvlJc w:val="left"/>
+      <w:pPr>
+        <w:tabs>
+          <w:tab w:val="num" w:pos="2880"/>
+        </w:tabs>
+        <w:ind w:left="2880" w:hanging="360"/>
+      </w:pPr>
+      <w:rPr>
+        <w:rFonts w:ascii="Wingdings" w:hAnsi="Wingdings" w:hint="default"/>
+        <w:sz w:val="20"/>
+      </w:rPr>
+    </w:lvl>
+    <w:lvl w:ilvl="4" w:tentative="1">
+      <w:start w:val="1"/>
+      <w:numFmt w:val="bullet"/>
+      <w:lvlText w:val=""/>
+      <w:lvlJc w:val="left"/>
+      <w:pPr>
+        <w:tabs>
+          <w:tab w:val="num" w:pos="3600"/>
+        </w:tabs>
+        <w:ind w:left="3600" w:hanging="360"/>
+      </w:pPr>
+      <w:rPr>
+        <w:rFonts w:ascii="Wingdings" w:hAnsi="Wingdings" w:hint="default"/>
+        <w:sz w:val="20"/>
+      </w:rPr>
+    </w:lvl>
+    <w:lvl w:ilvl="5" w:tentative="1">
+      <w:start w:val="1"/>
+      <w:numFmt w:val="bullet"/>
+      <w:lvlText w:val=""/>
+      <w:lvlJc w:val="left"/>
+      <w:pPr>
+        <w:tabs>
+          <w:tab w:val="num" w:pos="4320"/>
+        </w:tabs>
+        <w:ind w:left="4320" w:hanging="360"/>
+      </w:pPr>
+      <w:rPr>
+        <w:rFonts w:ascii="Wingdings" w:hAnsi="Wingdings" w:hint="default"/>
+        <w:sz w:val="20"/>
+      </w:rPr>
+    </w:lvl>
+    <w:lvl w:ilvl="6" w:tentative="1">
+      <w:start w:val="1"/>
+      <w:numFmt w:val="bullet"/>
+      <w:lvlText w:val=""/>
+      <w:lvlJc w:val="left"/>
+      <w:pPr>
+        <w:tabs>
+          <w:tab w:val="num" w:pos="5040"/>
+        </w:tabs>
+        <w:ind w:left="5040" w:hanging="360"/>
+      </w:pPr>
+      <w:rPr>
+        <w:rFonts w:ascii="Wingdings" w:hAnsi="Wingdings" w:hint="default"/>
+        <w:sz w:val="20"/>
+      </w:rPr>
+    </w:lvl>
+    <w:lvl w:ilvl="7" w:tentative="1">
+      <w:start w:val="1"/>
+      <w:numFmt w:val="bullet"/>
+      <w:lvlText w:val=""/>
+      <w:lvlJc w:val="left"/>
+      <w:pPr>
+        <w:tabs>
+          <w:tab w:val="num" w:pos="5760"/>
+        </w:tabs>
+        <w:ind w:left="5760" w:hanging="360"/>
+      </w:pPr>
+      <w:rPr>
+        <w:rFonts w:ascii="Wingdings" w:hAnsi="Wingdings" w:hint="default"/>
+        <w:sz w:val="20"/>
+      </w:rPr>
+    </w:lvl>
+    <w:lvl w:ilvl="8" w:tentative="1">
+      <w:start w:val="1"/>
+      <w:numFmt w:val="bullet"/>
+      <w:lvlText w:val=""/>
+      <w:lvlJc w:val="left"/>
+      <w:pPr>
+        <w:tabs>
+          <w:tab w:val="num" w:pos="6480"/>
+        </w:tabs>
+        <w:ind w:left="6480" w:hanging="360"/>
+      </w:pPr>
+      <w:rPr>
+        <w:rFonts w:ascii="Wingdings" w:hAnsi="Wingdings" w:hint="default"/>
+        <w:sz w:val="20"/>
+      </w:rPr>
+    </w:lvl>
+  </w:abstractNum>
+  <w:abstractNum w:abstractNumId="8" w15:restartNumberingAfterBreak="0">
     <w:nsid w:val="5A2F7DCE"/>
     <w:multiLevelType w:val="multilevel"/>
     <w:tmpl w:val="28EEB004"/>
@@ -1777,7 +2546,156 @@
       </w:rPr>
     </w:lvl>
   </w:abstractNum>
-  <w:abstractNum w:abstractNumId="6" w15:restartNumberingAfterBreak="0">
+  <w:abstractNum w:abstractNumId="9" w15:restartNumberingAfterBreak="0">
+    <w:nsid w:val="6DBB6290"/>
+    <w:multiLevelType w:val="multilevel"/>
+    <w:tmpl w:val="017C6052"/>
+    <w:lvl w:ilvl="0">
+      <w:start w:val="1"/>
+      <w:numFmt w:val="bullet"/>
+      <w:lvlText w:val=""/>
+      <w:lvlJc w:val="left"/>
+      <w:pPr>
+        <w:tabs>
+          <w:tab w:val="num" w:pos="720"/>
+        </w:tabs>
+        <w:ind w:left="720" w:hanging="360"/>
+      </w:pPr>
+      <w:rPr>
+        <w:rFonts w:ascii="Symbol" w:hAnsi="Symbol" w:hint="default"/>
+        <w:sz w:val="20"/>
+      </w:rPr>
+    </w:lvl>
+    <w:lvl w:ilvl="1" w:tentative="1">
+      <w:start w:val="1"/>
+      <w:numFmt w:val="bullet"/>
+      <w:lvlText w:val="o"/>
+      <w:lvlJc w:val="left"/>
+      <w:pPr>
+        <w:tabs>
+          <w:tab w:val="num" w:pos="1440"/>
+        </w:tabs>
+        <w:ind w:left="1440" w:hanging="360"/>
+      </w:pPr>
+      <w:rPr>
+        <w:rFonts w:ascii="Courier New" w:hAnsi="Courier New" w:hint="default"/>
+        <w:sz w:val="20"/>
+      </w:rPr>
+    </w:lvl>
+    <w:lvl w:ilvl="2" w:tentative="1">
+      <w:start w:val="1"/>
+      <w:numFmt w:val="bullet"/>
+      <w:lvlText w:val=""/>
+      <w:lvlJc w:val="left"/>
+      <w:pPr>
+        <w:tabs>
+          <w:tab w:val="num" w:pos="2160"/>
+        </w:tabs>
+        <w:ind w:left="2160" w:hanging="360"/>
+      </w:pPr>
+      <w:rPr>
+        <w:rFonts w:ascii="Wingdings" w:hAnsi="Wingdings" w:hint="default"/>
+        <w:sz w:val="20"/>
+      </w:rPr>
+    </w:lvl>
+    <w:lvl w:ilvl="3" w:tentative="1">
+      <w:start w:val="1"/>
+      <w:numFmt w:val="bullet"/>
+      <w:lvlText w:val=""/>
+      <w:lvlJc w:val="left"/>
+      <w:pPr>
+        <w:tabs>
+          <w:tab w:val="num" w:pos="2880"/>
+        </w:tabs>
+        <w:ind w:left="2880" w:hanging="360"/>
+      </w:pPr>
+      <w:rPr>
+        <w:rFonts w:ascii="Wingdings" w:hAnsi="Wingdings" w:hint="default"/>
+        <w:sz w:val="20"/>
+      </w:rPr>
+    </w:lvl>
+    <w:lvl w:ilvl="4" w:tentative="1">
+      <w:start w:val="1"/>
+      <w:numFmt w:val="bullet"/>
+      <w:lvlText w:val=""/>
+      <w:lvlJc w:val="left"/>
+      <w:pPr>
+        <w:tabs>
+          <w:tab w:val="num" w:pos="3600"/>
+        </w:tabs>
+        <w:ind w:left="3600" w:hanging="360"/>
+      </w:pPr>
+      <w:rPr>
+        <w:rFonts w:ascii="Wingdings" w:hAnsi="Wingdings" w:hint="default"/>
+        <w:sz w:val="20"/>
+      </w:rPr>
+    </w:lvl>
+    <w:lvl w:ilvl="5" w:tentative="1">
+      <w:start w:val="1"/>
+      <w:numFmt w:val="bullet"/>
+      <w:lvlText w:val=""/>
+      <w:lvlJc w:val="left"/>
+      <w:pPr>
+        <w:tabs>
+          <w:tab w:val="num" w:pos="4320"/>
+        </w:tabs>
+        <w:ind w:left="4320" w:hanging="360"/>
+      </w:pPr>
+      <w:rPr>
+        <w:rFonts w:ascii="Wingdings" w:hAnsi="Wingdings" w:hint="default"/>
+        <w:sz w:val="20"/>
+      </w:rPr>
+    </w:lvl>
+    <w:lvl w:ilvl="6" w:tentative="1">
+      <w:start w:val="1"/>
+      <w:numFmt w:val="bullet"/>
+      <w:lvlText w:val=""/>
+      <w:lvlJc w:val="left"/>
+      <w:pPr>
+        <w:tabs>
+          <w:tab w:val="num" w:pos="5040"/>
+        </w:tabs>
+        <w:ind w:left="5040" w:hanging="360"/>
+      </w:pPr>
+      <w:rPr>
+        <w:rFonts w:ascii="Wingdings" w:hAnsi="Wingdings" w:hint="default"/>
+        <w:sz w:val="20"/>
+      </w:rPr>
+    </w:lvl>
+    <w:lvl w:ilvl="7" w:tentative="1">
+      <w:start w:val="1"/>
+      <w:numFmt w:val="bullet"/>
+      <w:lvlText w:val=""/>
+      <w:lvlJc w:val="left"/>
+      <w:pPr>
+        <w:tabs>
+          <w:tab w:val="num" w:pos="5760"/>
+        </w:tabs>
+        <w:ind w:left="5760" w:hanging="360"/>
+      </w:pPr>
+      <w:rPr>
+        <w:rFonts w:ascii="Wingdings" w:hAnsi="Wingdings" w:hint="default"/>
+        <w:sz w:val="20"/>
+      </w:rPr>
+    </w:lvl>
+    <w:lvl w:ilvl="8" w:tentative="1">
+      <w:start w:val="1"/>
+      <w:numFmt w:val="bullet"/>
+      <w:lvlText w:val=""/>
+      <w:lvlJc w:val="left"/>
+      <w:pPr>
+        <w:tabs>
+          <w:tab w:val="num" w:pos="6480"/>
+        </w:tabs>
+        <w:ind w:left="6480" w:hanging="360"/>
+      </w:pPr>
+      <w:rPr>
+        <w:rFonts w:ascii="Wingdings" w:hAnsi="Wingdings" w:hint="default"/>
+        <w:sz w:val="20"/>
+      </w:rPr>
+    </w:lvl>
+  </w:abstractNum>
+  <w:abstractNum w:abstractNumId="10" w15:restartNumberingAfterBreak="0">
     <w:nsid w:val="6F961872"/>
     <w:multiLevelType w:val="multilevel"/>
     <w:tmpl w:val="14E4EE16"/>
@@ -1890,26 +2808,158 @@
       </w:rPr>
     </w:lvl>
   </w:abstractNum>
+  <w:abstractNum w:abstractNumId="11" w15:restartNumberingAfterBreak="0">
+    <w:nsid w:val="79FD2CAD"/>
+    <w:multiLevelType w:val="multilevel"/>
+    <w:tmpl w:val="4948D540"/>
+    <w:lvl w:ilvl="0">
+      <w:start w:val="1"/>
+      <w:numFmt w:val="decimal"/>
+      <w:lvlText w:val="%1."/>
+      <w:lvlJc w:val="left"/>
+      <w:pPr>
+        <w:tabs>
+          <w:tab w:val="num" w:pos="720"/>
+        </w:tabs>
+        <w:ind w:left="720" w:hanging="360"/>
+      </w:pPr>
+    </w:lvl>
+    <w:lvl w:ilvl="1">
+      <w:start w:val="1"/>
+      <w:numFmt w:val="bullet"/>
+      <w:lvlText w:val="o"/>
+      <w:lvlJc w:val="left"/>
+      <w:pPr>
+        <w:tabs>
+          <w:tab w:val="num" w:pos="1440"/>
+        </w:tabs>
+        <w:ind w:left="1440" w:hanging="360"/>
+      </w:pPr>
+      <w:rPr>
+        <w:rFonts w:ascii="Courier New" w:hAnsi="Courier New" w:hint="default"/>
+        <w:sz w:val="20"/>
+      </w:rPr>
+    </w:lvl>
+    <w:lvl w:ilvl="2" w:tentative="1">
+      <w:start w:val="1"/>
+      <w:numFmt w:val="decimal"/>
+      <w:lvlText w:val="%3."/>
+      <w:lvlJc w:val="left"/>
+      <w:pPr>
+        <w:tabs>
+          <w:tab w:val="num" w:pos="2160"/>
+        </w:tabs>
+        <w:ind w:left="2160" w:hanging="360"/>
+      </w:pPr>
+    </w:lvl>
+    <w:lvl w:ilvl="3" w:tentative="1">
+      <w:start w:val="1"/>
+      <w:numFmt w:val="decimal"/>
+      <w:lvlText w:val="%4."/>
+      <w:lvlJc w:val="left"/>
+      <w:pPr>
+        <w:tabs>
+          <w:tab w:val="num" w:pos="2880"/>
+        </w:tabs>
+        <w:ind w:left="2880" w:hanging="360"/>
+      </w:pPr>
+    </w:lvl>
+    <w:lvl w:ilvl="4" w:tentative="1">
+      <w:start w:val="1"/>
+      <w:numFmt w:val="decimal"/>
+      <w:lvlText w:val="%5."/>
+      <w:lvlJc w:val="left"/>
+      <w:pPr>
+        <w:tabs>
+          <w:tab w:val="num" w:pos="3600"/>
+        </w:tabs>
+        <w:ind w:left="3600" w:hanging="360"/>
+      </w:pPr>
+    </w:lvl>
+    <w:lvl w:ilvl="5" w:tentative="1">
+      <w:start w:val="1"/>
+      <w:numFmt w:val="decimal"/>
+      <w:lvlText w:val="%6."/>
+      <w:lvlJc w:val="left"/>
+      <w:pPr>
+        <w:tabs>
+          <w:tab w:val="num" w:pos="4320"/>
+        </w:tabs>
+        <w:ind w:left="4320" w:hanging="360"/>
+      </w:pPr>
+    </w:lvl>
+    <w:lvl w:ilvl="6" w:tentative="1">
+      <w:start w:val="1"/>
+      <w:numFmt w:val="decimal"/>
+      <w:lvlText w:val="%7."/>
+      <w:lvlJc w:val="left"/>
+      <w:pPr>
+        <w:tabs>
+          <w:tab w:val="num" w:pos="5040"/>
+        </w:tabs>
+        <w:ind w:left="5040" w:hanging="360"/>
+      </w:pPr>
+    </w:lvl>
+    <w:lvl w:ilvl="7" w:tentative="1">
+      <w:start w:val="1"/>
+      <w:numFmt w:val="decimal"/>
+      <w:lvlText w:val="%8."/>
+      <w:lvlJc w:val="left"/>
+      <w:pPr>
+        <w:tabs>
+          <w:tab w:val="num" w:pos="5760"/>
+        </w:tabs>
+        <w:ind w:left="5760" w:hanging="360"/>
+      </w:pPr>
+    </w:lvl>
+    <w:lvl w:ilvl="8" w:tentative="1">
+      <w:start w:val="1"/>
+      <w:numFmt w:val="decimal"/>
+      <w:lvlText w:val="%9."/>
+      <w:lvlJc w:val="left"/>
+      <w:pPr>
+        <w:tabs>
+          <w:tab w:val="num" w:pos="6480"/>
+        </w:tabs>
+        <w:ind w:left="6480" w:hanging="360"/>
+      </w:pPr>
+    </w:lvl>
+  </w:abstractNum>
   <w:num w:numId="1" w16cid:durableId="1842112452">
-    <w:abstractNumId w:val="4"/>
+    <w:abstractNumId w:val="5"/>
   </w:num>
   <w:num w:numId="2" w16cid:durableId="1611159611">
-    <w:abstractNumId w:val="1"/>
+    <w:abstractNumId w:val="2"/>
   </w:num>
   <w:num w:numId="3" w16cid:durableId="747921472">
     <w:abstractNumId w:val="0"/>
   </w:num>
   <w:num w:numId="4" w16cid:durableId="1264192435">
-    <w:abstractNumId w:val="2"/>
+    <w:abstractNumId w:val="3"/>
   </w:num>
   <w:num w:numId="5" w16cid:durableId="758217667">
+    <w:abstractNumId w:val="10"/>
+  </w:num>
+  <w:num w:numId="6" w16cid:durableId="511263989">
+    <w:abstractNumId w:val="4"/>
+  </w:num>
+  <w:num w:numId="7" w16cid:durableId="242759151">
+    <w:abstractNumId w:val="8"/>
+  </w:num>
+  <w:num w:numId="8" w16cid:durableId="1809350274">
     <w:abstractNumId w:val="6"/>
   </w:num>
-  <w:num w:numId="6" w16cid:durableId="511263989">
-    <w:abstractNumId w:val="3"/>
+  <w:num w:numId="9" w16cid:durableId="898828554">
+    <w:abstractNumId w:val="1"/>
   </w:num>
-  <w:num w:numId="7" w16cid:durableId="242759151">
-    <w:abstractNumId w:val="5"/>
+  <w:num w:numId="10" w16cid:durableId="1367368338">
+    <w:abstractNumId w:val="11"/>
+  </w:num>
+  <w:num w:numId="11" w16cid:durableId="1309744005">
+    <w:abstractNumId w:val="7"/>
+  </w:num>
+  <w:num w:numId="12" w16cid:durableId="1231424773">
+    <w:abstractNumId w:val="9"/>
   </w:num>
 </w:numbering>
 </file>

</xml_diff>